<commit_message>
Pflichtenheft_Gruppe7.docx - modify Kapitel 1 und 2
</commit_message>
<xml_diff>
--- a/docs/pflichtenheft/Pflichtenheft_Gruppe7.docx
+++ b/docs/pflichtenheft/Pflichtenheft_Gruppe7.docx
@@ -1,6 +1,6 @@
 
 <file path=word/document.xml><?xml version="1.0" encoding="utf-8"?>
-<w:document xmlns:wpc="http://schemas.microsoft.com/office/word/2010/wordprocessingCanvas" xmlns:cx="http://schemas.microsoft.com/office/drawing/2014/chartex" xmlns:cx1="http://schemas.microsoft.com/office/drawing/2015/9/8/chartex" xmlns:cx2="http://schemas.microsoft.com/office/drawing/2015/10/21/chartex" xmlns:cx3="http://schemas.microsoft.com/office/drawing/2016/5/9/chartex" xmlns:cx4="http://schemas.microsoft.com/office/drawing/2016/5/10/chartex" xmlns:cx5="http://schemas.microsoft.com/office/drawing/2016/5/11/chartex" xmlns:cx6="http://schemas.microsoft.com/office/drawing/2016/5/12/chartex" xmlns:cx7="http://schemas.microsoft.com/office/drawing/2016/5/13/chartex" xmlns:cx8="http://schemas.microsoft.com/office/drawing/2016/5/14/chartex" xmlns:mc="http://schemas.openxmlformats.org/markup-compatibility/2006" xmlns:aink="http://schemas.microsoft.com/office/drawing/2016/ink" xmlns:am3d="http://schemas.microsoft.com/office/drawing/2017/model3d" xmlns:o="urn:schemas-microsoft-com:office:office" xmlns:oel="http://schemas.microsoft.com/office/2019/extlst" xmlns:r="http://schemas.openxmlformats.org/officeDocument/2006/relationships" xmlns:m="http://schemas.openxmlformats.org/officeDocument/2006/math" xmlns:v="urn:schemas-microsoft-com:vml" xmlns:wp14="http://schemas.microsoft.com/office/word/2010/wordprocessingDrawing" xmlns:wp="http://schemas.openxmlformats.org/drawingml/2006/wordprocessingDrawing" xmlns:w10="urn:schemas-microsoft-com:office:word" xmlns:w="http://schemas.openxmlformats.org/wordprocessingml/2006/main" xmlns:w14="http://schemas.microsoft.com/office/word/2010/wordml" xmlns:w15="http://schemas.microsoft.com/office/word/2012/wordml" xmlns:w16cex="http://schemas.microsoft.com/office/word/2018/wordml/cex" xmlns:w16cid="http://schemas.microsoft.com/office/word/2016/wordml/cid" xmlns:w16="http://schemas.microsoft.com/office/word/2018/wordml" xmlns:w16sdtdh="http://schemas.microsoft.com/office/word/2020/wordml/sdtdatahash" xmlns:w16se="http://schemas.microsoft.com/office/word/2015/wordml/symex" xmlns:wpg="http://schemas.microsoft.com/office/word/2010/wordprocessingGroup" xmlns:wpi="http://schemas.microsoft.com/office/word/2010/wordprocessingInk" xmlns:wne="http://schemas.microsoft.com/office/word/2006/wordml" xmlns:wps="http://schemas.microsoft.com/office/word/2010/wordprocessingShape" mc:Ignorable="w14 w15 w16se w16cid w16 w16cex w16sdtdh wp14">
+<w:document xmlns:wpc="http://schemas.microsoft.com/office/word/2010/wordprocessingCanvas" xmlns:cx="http://schemas.microsoft.com/office/drawing/2014/chartex" xmlns:cx1="http://schemas.microsoft.com/office/drawing/2015/9/8/chartex" xmlns:cx2="http://schemas.microsoft.com/office/drawing/2015/10/21/chartex" xmlns:cx3="http://schemas.microsoft.com/office/drawing/2016/5/9/chartex" xmlns:cx4="http://schemas.microsoft.com/office/drawing/2016/5/10/chartex" xmlns:cx5="http://schemas.microsoft.com/office/drawing/2016/5/11/chartex" xmlns:cx6="http://schemas.microsoft.com/office/drawing/2016/5/12/chartex" xmlns:cx7="http://schemas.microsoft.com/office/drawing/2016/5/13/chartex" xmlns:cx8="http://schemas.microsoft.com/office/drawing/2016/5/14/chartex" xmlns:mc="http://schemas.openxmlformats.org/markup-compatibility/2006" xmlns:aink="http://schemas.microsoft.com/office/drawing/2016/ink" xmlns:am3d="http://schemas.microsoft.com/office/drawing/2017/model3d" xmlns:o="urn:schemas-microsoft-com:office:office" xmlns:oel="http://schemas.microsoft.com/office/2019/extlst" xmlns:r="http://schemas.openxmlformats.org/officeDocument/2006/relationships" xmlns:m="http://schemas.openxmlformats.org/officeDocument/2006/math" xmlns:v="urn:schemas-microsoft-com:vml" xmlns:wp14="http://schemas.microsoft.com/office/word/2010/wordprocessingDrawing" xmlns:wp="http://schemas.openxmlformats.org/drawingml/2006/wordprocessingDrawing" xmlns:w10="urn:schemas-microsoft-com:office:word" xmlns:w="http://schemas.openxmlformats.org/wordprocessingml/2006/main" xmlns:w14="http://schemas.microsoft.com/office/word/2010/wordml" xmlns:w15="http://schemas.microsoft.com/office/word/2012/wordml" xmlns:w16cex="http://schemas.microsoft.com/office/word/2018/wordml/cex" xmlns:w16cid="http://schemas.microsoft.com/office/word/2016/wordml/cid" xmlns:w16="http://schemas.microsoft.com/office/word/2018/wordml" xmlns:w16du="http://schemas.microsoft.com/office/word/2023/wordml/word16du" xmlns:w16sdtdh="http://schemas.microsoft.com/office/word/2020/wordml/sdtdatahash" xmlns:w16sdtfl="http://schemas.microsoft.com/office/word/2024/wordml/sdtformatlock" xmlns:w16se="http://schemas.microsoft.com/office/word/2015/wordml/symex" xmlns:wpg="http://schemas.microsoft.com/office/word/2010/wordprocessingGroup" xmlns:wpi="http://schemas.microsoft.com/office/word/2010/wordprocessingInk" xmlns:wne="http://schemas.microsoft.com/office/word/2006/wordml" xmlns:wps="http://schemas.microsoft.com/office/word/2010/wordprocessingShape" mc:Ignorable="w14 w15 w16se w16cid w16 w16cex w16sdtdh w16sdtfl w16du wp14">
   <w:body>
     <w:p>
       <w:pPr>
@@ -66,79 +66,8 @@
       <w:pPr>
         <w:rPr>
           <w:rFonts w:ascii="Arial" w:hAnsi="Arial" w:cs="Arial"/>
-          <w:i/>
-          <w:color w:val="FF0000"/>
-        </w:rPr>
-      </w:pPr>
-      <w:r>
-        <w:rPr>
-          <w:rFonts w:ascii="Arial" w:hAnsi="Arial" w:cs="Arial"/>
-          <w:i/>
-          <w:color w:val="FF0000"/>
-        </w:rPr>
-        <w:t xml:space="preserve">Bei den </w:t>
-      </w:r>
-      <w:r>
-        <w:rPr>
-          <w:rFonts w:ascii="Arial" w:hAnsi="Arial" w:cs="Arial"/>
-          <w:i/>
-          <w:color w:val="FF0000"/>
-        </w:rPr>
-        <w:t>nachfolgenden Inhalte</w:t>
-      </w:r>
-      <w:r>
-        <w:rPr>
-          <w:rFonts w:ascii="Arial" w:hAnsi="Arial" w:cs="Arial"/>
-          <w:i/>
-          <w:color w:val="FF0000"/>
-        </w:rPr>
-        <w:t>n</w:t>
-      </w:r>
-      <w:r>
-        <w:rPr>
-          <w:rFonts w:ascii="Arial" w:hAnsi="Arial" w:cs="Arial"/>
-          <w:i/>
-          <w:color w:val="FF0000"/>
-        </w:rPr>
-        <w:t xml:space="preserve"> </w:t>
-      </w:r>
-      <w:r>
-        <w:rPr>
-          <w:rFonts w:ascii="Arial" w:hAnsi="Arial" w:cs="Arial"/>
-          <w:i/>
-          <w:color w:val="FF0000"/>
-        </w:rPr>
-        <w:t xml:space="preserve">handelt es sich lediglich um </w:t>
-      </w:r>
-      <w:r>
-        <w:rPr>
-          <w:rFonts w:ascii="Arial" w:hAnsi="Arial" w:cs="Arial"/>
-          <w:i/>
-          <w:color w:val="FF0000"/>
-        </w:rPr>
-        <w:t>grobe Vorschläge, an denen Sie sich orientieren können, jedoch nicht müssen. Es empfiehlt sich eine Anpassung an die individuellen Bedürfnisse Ihres Unternehmens</w:t>
-      </w:r>
-      <w:r>
-        <w:rPr>
-          <w:rFonts w:ascii="Arial" w:hAnsi="Arial" w:cs="Arial"/>
-          <w:i/>
-          <w:color w:val="FF0000"/>
-        </w:rPr>
-        <w:t>.</w:t>
-      </w:r>
-    </w:p>
-    <w:p>
-      <w:pPr>
-        <w:rPr>
-          <w:rFonts w:ascii="Arial" w:hAnsi="Arial" w:cs="Arial"/>
-        </w:rPr>
-      </w:pPr>
-      <w:r>
-        <w:rPr>
-          <w:rFonts w:ascii="Arial" w:hAnsi="Arial" w:cs="Arial"/>
-        </w:rPr>
-        <w:t xml:space="preserve"> </w:t>
-      </w:r>
+        </w:rPr>
+      </w:pPr>
     </w:p>
     <w:tbl>
       <w:tblPr>
@@ -191,7 +120,7 @@
               <w:rPr>
                 <w:rFonts w:ascii="Arial" w:hAnsi="Arial" w:cs="Arial"/>
               </w:rPr>
-              <w:t>Musterprojekt</w:t>
+              <w:t>EvalPro: Professionelles PrüferInnenwerkzeug</w:t>
             </w:r>
           </w:p>
         </w:tc>
@@ -283,7 +212,7 @@
               <w:rPr>
                 <w:rFonts w:ascii="Arial" w:hAnsi="Arial" w:cs="Arial"/>
               </w:rPr>
-              <w:t>01.10.2018</w:t>
+              <w:t>29.09.2025</w:t>
             </w:r>
           </w:p>
         </w:tc>
@@ -329,7 +258,7 @@
               <w:rPr>
                 <w:rFonts w:ascii="Arial" w:hAnsi="Arial" w:cs="Arial"/>
               </w:rPr>
-              <w:t>15.10.2018</w:t>
+              <w:t>29.09.2025</w:t>
             </w:r>
           </w:p>
         </w:tc>
@@ -375,7 +304,21 @@
               <w:rPr>
                 <w:rFonts w:ascii="Arial" w:hAnsi="Arial" w:cs="Arial"/>
               </w:rPr>
-              <w:t>[in Bearbeitung/fertiggestellt/pausiert/abgebrochen</w:t>
+              <w:t>[</w:t>
+            </w:r>
+            <w:r>
+              <w:rPr>
+                <w:rFonts w:ascii="Arial" w:hAnsi="Arial" w:cs="Arial"/>
+                <w:b/>
+                <w:bCs/>
+              </w:rPr>
+              <w:t>in Bearbeitung</w:t>
+            </w:r>
+            <w:r>
+              <w:rPr>
+                <w:rFonts w:ascii="Arial" w:hAnsi="Arial" w:cs="Arial"/>
+              </w:rPr>
+              <w:t>/fertiggestellt/pausiert/abgebrochen</w:t>
             </w:r>
             <w:r>
               <w:rPr>
@@ -433,7 +376,13 @@
               <w:rPr>
                 <w:rFonts w:ascii="Arial" w:hAnsi="Arial" w:cs="Arial"/>
               </w:rPr>
-              <w:t>1.5</w:t>
+              <w:t>1.</w:t>
+            </w:r>
+            <w:r>
+              <w:rPr>
+                <w:rFonts w:ascii="Arial" w:hAnsi="Arial" w:cs="Arial"/>
+              </w:rPr>
+              <w:t>0</w:t>
             </w:r>
           </w:p>
         </w:tc>
@@ -710,7 +659,7 @@
                 <w:rFonts w:ascii="Arial" w:hAnsi="Arial" w:cs="Arial"/>
                 <w:sz w:val="20"/>
               </w:rPr>
-              <w:t>01.10.2018</w:t>
+              <w:t>29.09.2025</w:t>
             </w:r>
           </w:p>
         </w:tc>
@@ -732,7 +681,14 @@
                 <w:rFonts w:ascii="Arial" w:hAnsi="Arial" w:cs="Arial"/>
                 <w:sz w:val="20"/>
               </w:rPr>
-              <w:t>1.1</w:t>
+              <w:t>1.</w:t>
+            </w:r>
+            <w:r>
+              <w:rPr>
+                <w:rFonts w:ascii="Arial" w:hAnsi="Arial" w:cs="Arial"/>
+                <w:sz w:val="20"/>
+              </w:rPr>
+              <w:t>0</w:t>
             </w:r>
           </w:p>
         </w:tc>
@@ -798,7 +754,7 @@
                 <w:rFonts w:ascii="Arial" w:hAnsi="Arial" w:cs="Arial"/>
                 <w:sz w:val="20"/>
               </w:rPr>
-              <w:t>Max Mustermann</w:t>
+              <w:t>Gruppe</w:t>
             </w:r>
           </w:p>
         </w:tc>
@@ -842,13 +798,6 @@
                 <w:sz w:val="20"/>
               </w:rPr>
             </w:pPr>
-            <w:r>
-              <w:rPr>
-                <w:rFonts w:ascii="Arial" w:hAnsi="Arial" w:cs="Arial"/>
-                <w:sz w:val="20"/>
-              </w:rPr>
-              <w:t>2</w:t>
-            </w:r>
           </w:p>
         </w:tc>
         <w:tc>
@@ -864,13 +813,6 @@
                 <w:sz w:val="20"/>
               </w:rPr>
             </w:pPr>
-            <w:r>
-              <w:rPr>
-                <w:rFonts w:ascii="Arial" w:hAnsi="Arial" w:cs="Arial"/>
-                <w:sz w:val="20"/>
-              </w:rPr>
-              <w:t>03.10.2018</w:t>
-            </w:r>
           </w:p>
         </w:tc>
         <w:tc>
@@ -886,13 +828,6 @@
                 <w:sz w:val="20"/>
               </w:rPr>
             </w:pPr>
-            <w:r>
-              <w:rPr>
-                <w:rFonts w:ascii="Arial" w:hAnsi="Arial" w:cs="Arial"/>
-                <w:sz w:val="20"/>
-              </w:rPr>
-              <w:t>1.2</w:t>
-            </w:r>
           </w:p>
         </w:tc>
         <w:tc>
@@ -908,13 +843,6 @@
                 <w:sz w:val="20"/>
               </w:rPr>
             </w:pPr>
-            <w:r>
-              <w:rPr>
-                <w:rFonts w:ascii="Arial" w:hAnsi="Arial" w:cs="Arial"/>
-                <w:sz w:val="20"/>
-              </w:rPr>
-              <w:t>3.1</w:t>
-            </w:r>
           </w:p>
         </w:tc>
         <w:tc>
@@ -930,13 +858,6 @@
                 <w:sz w:val="20"/>
               </w:rPr>
             </w:pPr>
-            <w:r>
-              <w:rPr>
-                <w:rFonts w:ascii="Arial" w:hAnsi="Arial" w:cs="Arial"/>
-                <w:sz w:val="20"/>
-              </w:rPr>
-              <w:t>Ergänzung</w:t>
-            </w:r>
           </w:p>
         </w:tc>
         <w:tc>
@@ -952,13 +873,6 @@
                 <w:sz w:val="20"/>
               </w:rPr>
             </w:pPr>
-            <w:r>
-              <w:rPr>
-                <w:rFonts w:ascii="Arial" w:hAnsi="Arial" w:cs="Arial"/>
-                <w:sz w:val="20"/>
-              </w:rPr>
-              <w:t>Michaela Muster</w:t>
-            </w:r>
           </w:p>
         </w:tc>
         <w:tc>
@@ -974,15 +888,6 @@
                 <w:sz w:val="20"/>
               </w:rPr>
             </w:pPr>
-            <w:proofErr w:type="spellStart"/>
-            <w:r>
-              <w:rPr>
-                <w:rFonts w:ascii="Arial" w:hAnsi="Arial" w:cs="Arial"/>
-                <w:sz w:val="20"/>
-              </w:rPr>
-              <w:t>fg</w:t>
-            </w:r>
-            <w:proofErr w:type="spellEnd"/>
           </w:p>
         </w:tc>
       </w:tr>
@@ -1003,13 +908,6 @@
                 <w:sz w:val="20"/>
               </w:rPr>
             </w:pPr>
-            <w:r>
-              <w:rPr>
-                <w:rFonts w:ascii="Arial" w:hAnsi="Arial" w:cs="Arial"/>
-                <w:sz w:val="20"/>
-              </w:rPr>
-              <w:t>3</w:t>
-            </w:r>
           </w:p>
         </w:tc>
         <w:tc>
@@ -1025,13 +923,6 @@
                 <w:sz w:val="20"/>
               </w:rPr>
             </w:pPr>
-            <w:r>
-              <w:rPr>
-                <w:rFonts w:ascii="Arial" w:hAnsi="Arial" w:cs="Arial"/>
-                <w:sz w:val="20"/>
-              </w:rPr>
-              <w:t>08.10.2018</w:t>
-            </w:r>
           </w:p>
         </w:tc>
         <w:tc>
@@ -1047,13 +938,6 @@
                 <w:sz w:val="20"/>
               </w:rPr>
             </w:pPr>
-            <w:r>
-              <w:rPr>
-                <w:rFonts w:ascii="Arial" w:hAnsi="Arial" w:cs="Arial"/>
-                <w:sz w:val="20"/>
-              </w:rPr>
-              <w:t>1.3</w:t>
-            </w:r>
           </w:p>
         </w:tc>
         <w:tc>
@@ -1069,13 +953,6 @@
                 <w:sz w:val="20"/>
               </w:rPr>
             </w:pPr>
-            <w:r>
-              <w:rPr>
-                <w:rFonts w:ascii="Arial" w:hAnsi="Arial" w:cs="Arial"/>
-                <w:sz w:val="20"/>
-              </w:rPr>
-              <w:t>2.4</w:t>
-            </w:r>
           </w:p>
         </w:tc>
         <w:tc>
@@ -1091,13 +968,6 @@
                 <w:sz w:val="20"/>
               </w:rPr>
             </w:pPr>
-            <w:r>
-              <w:rPr>
-                <w:rFonts w:ascii="Arial" w:hAnsi="Arial" w:cs="Arial"/>
-                <w:sz w:val="20"/>
-              </w:rPr>
-              <w:t>Aktualisierung</w:t>
-            </w:r>
           </w:p>
         </w:tc>
         <w:tc>
@@ -1113,13 +983,6 @@
                 <w:sz w:val="20"/>
               </w:rPr>
             </w:pPr>
-            <w:r>
-              <w:rPr>
-                <w:rFonts w:ascii="Arial" w:hAnsi="Arial" w:cs="Arial"/>
-                <w:sz w:val="20"/>
-              </w:rPr>
-              <w:t>Bernd Beispiel</w:t>
-            </w:r>
           </w:p>
         </w:tc>
         <w:tc>
@@ -1135,22 +998,6 @@
                 <w:sz w:val="20"/>
               </w:rPr>
             </w:pPr>
-            <w:proofErr w:type="spellStart"/>
-            <w:r>
-              <w:rPr>
-                <w:rFonts w:ascii="Arial" w:hAnsi="Arial" w:cs="Arial"/>
-                <w:sz w:val="20"/>
-              </w:rPr>
-              <w:t>i.B</w:t>
-            </w:r>
-            <w:proofErr w:type="spellEnd"/>
-            <w:r>
-              <w:rPr>
-                <w:rFonts w:ascii="Arial" w:hAnsi="Arial" w:cs="Arial"/>
-                <w:sz w:val="20"/>
-              </w:rPr>
-              <w:t>.</w:t>
-            </w:r>
           </w:p>
         </w:tc>
       </w:tr>
@@ -1171,13 +1018,6 @@
                 <w:sz w:val="20"/>
               </w:rPr>
             </w:pPr>
-            <w:r>
-              <w:rPr>
-                <w:rFonts w:ascii="Arial" w:hAnsi="Arial" w:cs="Arial"/>
-                <w:sz w:val="20"/>
-              </w:rPr>
-              <w:t>4</w:t>
-            </w:r>
           </w:p>
         </w:tc>
         <w:tc>
@@ -1193,13 +1033,6 @@
                 <w:sz w:val="20"/>
               </w:rPr>
             </w:pPr>
-            <w:r>
-              <w:rPr>
-                <w:rFonts w:ascii="Arial" w:hAnsi="Arial" w:cs="Arial"/>
-                <w:sz w:val="20"/>
-              </w:rPr>
-              <w:t>10.10.2018</w:t>
-            </w:r>
           </w:p>
         </w:tc>
         <w:tc>
@@ -1215,13 +1048,6 @@
                 <w:sz w:val="20"/>
               </w:rPr>
             </w:pPr>
-            <w:r>
-              <w:rPr>
-                <w:rFonts w:ascii="Arial" w:hAnsi="Arial" w:cs="Arial"/>
-                <w:sz w:val="20"/>
-              </w:rPr>
-              <w:t>1.4</w:t>
-            </w:r>
           </w:p>
         </w:tc>
         <w:tc>
@@ -1237,13 +1063,6 @@
                 <w:sz w:val="20"/>
               </w:rPr>
             </w:pPr>
-            <w:r>
-              <w:rPr>
-                <w:rFonts w:ascii="Arial" w:hAnsi="Arial" w:cs="Arial"/>
-                <w:sz w:val="20"/>
-              </w:rPr>
-              <w:t>4.3</w:t>
-            </w:r>
           </w:p>
         </w:tc>
         <w:tc>
@@ -1259,13 +1078,6 @@
                 <w:sz w:val="20"/>
               </w:rPr>
             </w:pPr>
-            <w:r>
-              <w:rPr>
-                <w:rFonts w:ascii="Arial" w:hAnsi="Arial" w:cs="Arial"/>
-                <w:sz w:val="20"/>
-              </w:rPr>
-              <w:t>Ergänzung</w:t>
-            </w:r>
           </w:p>
         </w:tc>
         <w:tc>
@@ -1281,13 +1093,6 @@
                 <w:sz w:val="20"/>
               </w:rPr>
             </w:pPr>
-            <w:r>
-              <w:rPr>
-                <w:rFonts w:ascii="Arial" w:hAnsi="Arial" w:cs="Arial"/>
-                <w:sz w:val="20"/>
-              </w:rPr>
-              <w:t>Veronika Vorlage</w:t>
-            </w:r>
           </w:p>
         </w:tc>
         <w:tc>
@@ -1303,13 +1108,6 @@
                 <w:sz w:val="20"/>
               </w:rPr>
             </w:pPr>
-            <w:r>
-              <w:rPr>
-                <w:rFonts w:ascii="Arial" w:hAnsi="Arial" w:cs="Arial"/>
-                <w:sz w:val="20"/>
-              </w:rPr>
-              <w:t>Prüfung</w:t>
-            </w:r>
           </w:p>
         </w:tc>
       </w:tr>
@@ -1330,13 +1128,6 @@
                 <w:sz w:val="20"/>
               </w:rPr>
             </w:pPr>
-            <w:r>
-              <w:rPr>
-                <w:rFonts w:ascii="Arial" w:hAnsi="Arial" w:cs="Arial"/>
-                <w:sz w:val="20"/>
-              </w:rPr>
-              <w:t>5</w:t>
-            </w:r>
           </w:p>
         </w:tc>
         <w:tc>
@@ -1352,13 +1143,6 @@
                 <w:sz w:val="20"/>
               </w:rPr>
             </w:pPr>
-            <w:r>
-              <w:rPr>
-                <w:rFonts w:ascii="Arial" w:hAnsi="Arial" w:cs="Arial"/>
-                <w:sz w:val="20"/>
-              </w:rPr>
-              <w:t>15.10.2018</w:t>
-            </w:r>
           </w:p>
         </w:tc>
         <w:tc>
@@ -1374,13 +1158,6 @@
                 <w:sz w:val="20"/>
               </w:rPr>
             </w:pPr>
-            <w:r>
-              <w:rPr>
-                <w:rFonts w:ascii="Arial" w:hAnsi="Arial" w:cs="Arial"/>
-                <w:sz w:val="20"/>
-              </w:rPr>
-              <w:t>1.5</w:t>
-            </w:r>
           </w:p>
         </w:tc>
         <w:tc>
@@ -1396,13 +1173,6 @@
                 <w:sz w:val="20"/>
               </w:rPr>
             </w:pPr>
-            <w:r>
-              <w:rPr>
-                <w:rFonts w:ascii="Arial" w:hAnsi="Arial" w:cs="Arial"/>
-                <w:sz w:val="20"/>
-              </w:rPr>
-              <w:t>Alle</w:t>
-            </w:r>
           </w:p>
         </w:tc>
         <w:tc>
@@ -1418,13 +1188,6 @@
                 <w:sz w:val="20"/>
               </w:rPr>
             </w:pPr>
-            <w:r>
-              <w:rPr>
-                <w:rFonts w:ascii="Arial" w:hAnsi="Arial" w:cs="Arial"/>
-                <w:sz w:val="20"/>
-              </w:rPr>
-              <w:t>Korrekturen</w:t>
-            </w:r>
           </w:p>
         </w:tc>
         <w:tc>
@@ -1440,13 +1203,6 @@
                 <w:sz w:val="20"/>
               </w:rPr>
             </w:pPr>
-            <w:r>
-              <w:rPr>
-                <w:rFonts w:ascii="Arial" w:hAnsi="Arial" w:cs="Arial"/>
-                <w:sz w:val="20"/>
-              </w:rPr>
-              <w:t>Emil Entwurf</w:t>
-            </w:r>
           </w:p>
         </w:tc>
         <w:tc>
@@ -1462,22 +1218,6 @@
                 <w:sz w:val="20"/>
               </w:rPr>
             </w:pPr>
-            <w:proofErr w:type="spellStart"/>
-            <w:r>
-              <w:rPr>
-                <w:rFonts w:ascii="Arial" w:hAnsi="Arial" w:cs="Arial"/>
-                <w:sz w:val="20"/>
-              </w:rPr>
-              <w:t>i.B</w:t>
-            </w:r>
-            <w:proofErr w:type="spellEnd"/>
-            <w:r>
-              <w:rPr>
-                <w:rFonts w:ascii="Arial" w:hAnsi="Arial" w:cs="Arial"/>
-                <w:sz w:val="20"/>
-              </w:rPr>
-              <w:t>.</w:t>
-            </w:r>
           </w:p>
         </w:tc>
       </w:tr>
@@ -3999,240 +3739,204 @@
       <w:pPr>
         <w:rPr>
           <w:rFonts w:ascii="Arial" w:hAnsi="Arial" w:cs="Arial"/>
-          <w:i/>
-        </w:rPr>
-      </w:pPr>
-      <w:r>
-        <w:rPr>
-          <w:rFonts w:ascii="Arial" w:hAnsi="Arial" w:cs="Arial"/>
-          <w:i/>
+          <w:iCs/>
+        </w:rPr>
+      </w:pPr>
+      <w:r>
+        <w:rPr>
+          <w:rFonts w:ascii="Arial" w:hAnsi="Arial" w:cs="Arial"/>
+          <w:iCs/>
         </w:rPr>
         <w:t xml:space="preserve">Das </w:t>
       </w:r>
       <w:r>
         <w:rPr>
           <w:rFonts w:ascii="Arial" w:hAnsi="Arial" w:cs="Arial"/>
-          <w:i/>
+          <w:iCs/>
         </w:rPr>
         <w:t xml:space="preserve">vorliegende </w:t>
       </w:r>
       <w:r>
         <w:rPr>
           <w:rFonts w:ascii="Arial" w:hAnsi="Arial" w:cs="Arial"/>
-          <w:i/>
+          <w:iCs/>
         </w:rPr>
         <w:t>Pflichtenheft</w:t>
       </w:r>
       <w:r>
         <w:rPr>
           <w:rFonts w:ascii="Arial" w:hAnsi="Arial" w:cs="Arial"/>
-          <w:i/>
+          <w:iCs/>
         </w:rPr>
         <w:t xml:space="preserve"> enthält </w:t>
       </w:r>
       <w:r>
         <w:rPr>
           <w:rFonts w:ascii="Arial" w:hAnsi="Arial" w:cs="Arial"/>
-          <w:i/>
+          <w:iCs/>
         </w:rPr>
         <w:t xml:space="preserve">die an </w:t>
       </w:r>
       <w:r>
         <w:rPr>
           <w:rFonts w:ascii="Arial" w:hAnsi="Arial" w:cs="Arial"/>
-          <w:i/>
-        </w:rPr>
-        <w:t xml:space="preserve">das zu entwickelnde </w:t>
-      </w:r>
-      <w:r>
-        <w:rPr>
-          <w:rFonts w:ascii="Arial" w:hAnsi="Arial" w:cs="Arial"/>
-          <w:i/>
-        </w:rPr>
-        <w:t>Produkt</w:t>
-      </w:r>
-      <w:r>
-        <w:rPr>
-          <w:rFonts w:ascii="Arial" w:hAnsi="Arial" w:cs="Arial"/>
-          <w:i/>
+          <w:iCs/>
+        </w:rPr>
+        <w:t xml:space="preserve">das </w:t>
+      </w:r>
+      <w:r>
+        <w:rPr>
+          <w:rFonts w:ascii="Arial" w:hAnsi="Arial" w:cs="Arial"/>
+          <w:iCs/>
+        </w:rPr>
+        <w:t>zu entwickelndes Produkt</w:t>
+      </w:r>
+      <w:r>
+        <w:rPr>
+          <w:rFonts w:ascii="Arial" w:hAnsi="Arial" w:cs="Arial"/>
+          <w:iCs/>
         </w:rPr>
         <w:t xml:space="preserve"> gestellten </w:t>
       </w:r>
       <w:r>
         <w:rPr>
           <w:rFonts w:ascii="Arial" w:hAnsi="Arial" w:cs="Arial"/>
-          <w:i/>
+          <w:iCs/>
         </w:rPr>
         <w:t xml:space="preserve">funktionalen sowie nicht-funktionalen </w:t>
       </w:r>
       <w:r>
         <w:rPr>
           <w:rFonts w:ascii="Arial" w:hAnsi="Arial" w:cs="Arial"/>
-          <w:i/>
+          <w:iCs/>
         </w:rPr>
         <w:t xml:space="preserve">Anforderungen. Es </w:t>
       </w:r>
       <w:r>
         <w:rPr>
           <w:rFonts w:ascii="Arial" w:hAnsi="Arial" w:cs="Arial"/>
-          <w:i/>
+          <w:iCs/>
         </w:rPr>
         <w:t>dient als</w:t>
       </w:r>
       <w:r>
         <w:rPr>
           <w:rFonts w:ascii="Arial" w:hAnsi="Arial" w:cs="Arial"/>
-          <w:i/>
+          <w:iCs/>
         </w:rPr>
         <w:t xml:space="preserve"> </w:t>
       </w:r>
       <w:r>
         <w:rPr>
           <w:rFonts w:ascii="Arial" w:hAnsi="Arial" w:cs="Arial"/>
-          <w:i/>
+          <w:iCs/>
         </w:rPr>
         <w:t xml:space="preserve">Basis </w:t>
       </w:r>
       <w:r>
         <w:rPr>
           <w:rFonts w:ascii="Arial" w:hAnsi="Arial" w:cs="Arial"/>
-          <w:i/>
+          <w:iCs/>
         </w:rPr>
         <w:t xml:space="preserve">für </w:t>
       </w:r>
       <w:r>
         <w:rPr>
           <w:rFonts w:ascii="Arial" w:hAnsi="Arial" w:cs="Arial"/>
-          <w:i/>
+          <w:iCs/>
         </w:rPr>
         <w:t xml:space="preserve">die </w:t>
       </w:r>
       <w:r>
         <w:rPr>
           <w:rFonts w:ascii="Arial" w:hAnsi="Arial" w:cs="Arial"/>
-          <w:i/>
+          <w:iCs/>
         </w:rPr>
         <w:t>A</w:t>
       </w:r>
       <w:r>
         <w:rPr>
           <w:rFonts w:ascii="Arial" w:hAnsi="Arial" w:cs="Arial"/>
-          <w:i/>
+          <w:iCs/>
         </w:rPr>
         <w:t>usschreibung und Vertragsgestal</w:t>
       </w:r>
       <w:r>
         <w:rPr>
           <w:rFonts w:ascii="Arial" w:hAnsi="Arial" w:cs="Arial"/>
-          <w:i/>
+          <w:iCs/>
         </w:rPr>
         <w:t xml:space="preserve">tung und </w:t>
       </w:r>
       <w:r>
         <w:rPr>
           <w:rFonts w:ascii="Arial" w:hAnsi="Arial" w:cs="Arial"/>
-          <w:i/>
+          <w:iCs/>
         </w:rPr>
         <w:t xml:space="preserve">bildet somit die </w:t>
       </w:r>
       <w:r>
         <w:rPr>
           <w:rFonts w:ascii="Arial" w:hAnsi="Arial" w:cs="Arial"/>
-          <w:i/>
+          <w:iCs/>
         </w:rPr>
         <w:t xml:space="preserve">Vorgabe für die Angebotserstellung. </w:t>
       </w:r>
       <w:r>
         <w:rPr>
           <w:rFonts w:ascii="Arial" w:hAnsi="Arial" w:cs="Arial"/>
-          <w:i/>
+          <w:iCs/>
         </w:rPr>
         <w:t xml:space="preserve">Kommt es zwischen Auftragnehmer und Auftraggeber zu einem Vertragsabschluss, ist das bestehende </w:t>
       </w:r>
       <w:r>
         <w:rPr>
           <w:rFonts w:ascii="Arial" w:hAnsi="Arial" w:cs="Arial"/>
-          <w:i/>
+          <w:iCs/>
         </w:rPr>
         <w:t>Pflichtenheft</w:t>
       </w:r>
       <w:r>
         <w:rPr>
           <w:rFonts w:ascii="Arial" w:hAnsi="Arial" w:cs="Arial"/>
-          <w:i/>
+          <w:iCs/>
         </w:rPr>
         <w:t xml:space="preserve"> rechtlich bindend</w:t>
       </w:r>
       <w:r>
         <w:rPr>
           <w:rFonts w:ascii="Arial" w:hAnsi="Arial" w:cs="Arial"/>
-          <w:i/>
+          <w:iCs/>
         </w:rPr>
         <w:t xml:space="preserve">. </w:t>
       </w:r>
       <w:r>
         <w:rPr>
           <w:rFonts w:ascii="Arial" w:hAnsi="Arial" w:cs="Arial"/>
-          <w:i/>
-        </w:rPr>
-        <w:t xml:space="preserve">Alle zuvor zwischen Auftraggeber und Auftragnehmer getroffenen Absprachen verlieren in der Regel durch das Pflichtenheft ihre Gültigkeit – sofern </w:t>
-      </w:r>
-      <w:r>
-        <w:rPr>
-          <w:rFonts w:ascii="Arial" w:hAnsi="Arial" w:cs="Arial"/>
-          <w:i/>
-        </w:rPr>
-        <w:t>hier</w:t>
-      </w:r>
-      <w:r>
-        <w:rPr>
-          <w:rFonts w:ascii="Arial" w:hAnsi="Arial" w:cs="Arial"/>
-          <w:i/>
-        </w:rPr>
-        <w:t xml:space="preserve"> nichts Gegenteiliges vermerkt ist.</w:t>
-      </w:r>
-      <w:r>
-        <w:rPr>
-          <w:rFonts w:ascii="Arial" w:hAnsi="Arial" w:cs="Arial"/>
-          <w:i/>
-        </w:rPr>
-        <w:t xml:space="preserve"> </w:t>
-      </w:r>
-      <w:r>
-        <w:rPr>
-          <w:rFonts w:ascii="Arial" w:hAnsi="Arial" w:cs="Arial"/>
-          <w:i/>
+          <w:iCs/>
+        </w:rPr>
+        <w:t xml:space="preserve">Alle zuvor zwischen Auftraggeber und Auftragnehmer getroffenen Absprachen verlieren in der Regel durch das Pflichtenheft ihre Gültigkeit – sofern hier nichts Gegenteiliges vermerkt ist. </w:t>
+      </w:r>
+      <w:r>
+        <w:rPr>
+          <w:rFonts w:ascii="Arial" w:hAnsi="Arial" w:cs="Arial"/>
+          <w:iCs/>
         </w:rPr>
         <w:t xml:space="preserve">Mit den Anforderungen werden die Rahmenbedingungen für die Entwicklung festgelegt, die </w:t>
       </w:r>
       <w:r>
         <w:rPr>
           <w:rFonts w:ascii="Arial" w:hAnsi="Arial" w:cs="Arial"/>
-          <w:i/>
+          <w:iCs/>
         </w:rPr>
         <w:t xml:space="preserve">vom Auftragnehmer im </w:t>
       </w:r>
       <w:r>
         <w:rPr>
           <w:rFonts w:ascii="Arial" w:hAnsi="Arial" w:cs="Arial"/>
-          <w:i/>
+          <w:iCs/>
         </w:rPr>
         <w:t>Pflichtenheft detailliert ausgestaltet werden.</w:t>
-      </w:r>
-    </w:p>
-    <w:p>
-      <w:pPr>
-        <w:rPr>
-          <w:rFonts w:ascii="Arial" w:hAnsi="Arial" w:cs="Arial"/>
-          <w:i/>
-        </w:rPr>
-      </w:pPr>
-      <w:r>
-        <w:rPr>
-          <w:rFonts w:ascii="Arial" w:hAnsi="Arial" w:cs="Arial"/>
-          <w:i/>
-        </w:rPr>
-        <w:t>….</w:t>
       </w:r>
     </w:p>
     <w:p>
@@ -4293,29 +3997,15 @@
       <w:pPr>
         <w:rPr>
           <w:rFonts w:ascii="Arial" w:hAnsi="Arial" w:cs="Arial"/>
-          <w:i/>
-        </w:rPr>
-      </w:pPr>
-      <w:r>
-        <w:rPr>
-          <w:rFonts w:ascii="Arial" w:hAnsi="Arial" w:cs="Arial"/>
-          <w:i/>
-        </w:rPr>
-        <w:t xml:space="preserve">Dieses </w:t>
-      </w:r>
-      <w:r>
-        <w:rPr>
-          <w:rFonts w:ascii="Arial" w:hAnsi="Arial" w:cs="Arial"/>
-          <w:i/>
-        </w:rPr>
-        <w:t>Pflichtenheft</w:t>
-      </w:r>
-      <w:r>
-        <w:rPr>
-          <w:rFonts w:ascii="Arial" w:hAnsi="Arial" w:cs="Arial"/>
-          <w:i/>
-        </w:rPr>
-        <w:t xml:space="preserve"> beschreibt ein…</w:t>
+          <w:iCs/>
+        </w:rPr>
+      </w:pPr>
+      <w:r>
+        <w:rPr>
+          <w:rFonts w:ascii="Arial" w:hAnsi="Arial" w:cs="Arial"/>
+          <w:iCs/>
+        </w:rPr>
+        <w:t>Anwendungsentwicklung für die Bewertung von Auszubildenden durch die Prüfungskommission.</w:t>
       </w:r>
     </w:p>
     <w:p>
@@ -4350,8 +4040,8 @@
       <w:pPr>
         <w:rPr>
           <w:rFonts w:ascii="Arial" w:hAnsi="Arial" w:cs="Arial"/>
-          <w:i/>
-          <w:color w:val="3C3C3C"/>
+          <w:iCs/>
+          <w:color w:val="000000" w:themeColor="text1"/>
           <w:szCs w:val="21"/>
           <w:shd w:val="clear" w:color="auto" w:fill="FFFFFF"/>
         </w:rPr>
@@ -4359,135 +4049,20 @@
       <w:r>
         <w:rPr>
           <w:rFonts w:ascii="Arial" w:hAnsi="Arial" w:cs="Arial"/>
-          <w:i/>
-          <w:color w:val="3C3C3C"/>
+          <w:iCs/>
+          <w:color w:val="000000" w:themeColor="text1"/>
           <w:szCs w:val="21"/>
           <w:shd w:val="clear" w:color="auto" w:fill="FFFFFF"/>
         </w:rPr>
-        <w:t>In diesem Teil des Pfl</w:t>
-      </w:r>
-      <w:r>
-        <w:rPr>
-          <w:rFonts w:ascii="Arial" w:hAnsi="Arial" w:cs="Arial"/>
-          <w:i/>
-          <w:color w:val="3C3C3C"/>
-          <w:szCs w:val="21"/>
-          <w:shd w:val="clear" w:color="auto" w:fill="FFFFFF"/>
-        </w:rPr>
-        <w:t>ichtenheftes werden</w:t>
-      </w:r>
-      <w:r>
-        <w:rPr>
-          <w:rFonts w:ascii="Arial" w:hAnsi="Arial" w:cs="Arial"/>
-          <w:i/>
-          <w:color w:val="3C3C3C"/>
-          <w:szCs w:val="21"/>
-          <w:shd w:val="clear" w:color="auto" w:fill="FFFFFF"/>
-        </w:rPr>
-        <w:t xml:space="preserve"> </w:t>
-      </w:r>
-      <w:r>
-        <w:rPr>
-          <w:rFonts w:ascii="Arial" w:hAnsi="Arial" w:cs="Arial"/>
-          <w:i/>
-          <w:color w:val="3C3C3C"/>
-          <w:szCs w:val="21"/>
-          <w:shd w:val="clear" w:color="auto" w:fill="FFFFFF"/>
-        </w:rPr>
-        <w:t>grundlegende Informationen wie</w:t>
-      </w:r>
-      <w:r>
-        <w:rPr>
-          <w:rFonts w:ascii="Arial" w:hAnsi="Arial" w:cs="Arial"/>
-          <w:i/>
-          <w:color w:val="3C3C3C"/>
-          <w:szCs w:val="21"/>
-          <w:shd w:val="clear" w:color="auto" w:fill="FFFFFF"/>
-        </w:rPr>
-        <w:t xml:space="preserve"> eine knappe Beschreibung </w:t>
-      </w:r>
-      <w:r>
-        <w:rPr>
-          <w:rFonts w:ascii="Arial" w:hAnsi="Arial" w:cs="Arial"/>
-          <w:i/>
-          <w:color w:val="3C3C3C"/>
-          <w:szCs w:val="21"/>
-          <w:shd w:val="clear" w:color="auto" w:fill="FFFFFF"/>
-        </w:rPr>
-        <w:t>der Unternehmenssituation</w:t>
-      </w:r>
-      <w:r>
-        <w:rPr>
-          <w:rFonts w:ascii="Arial" w:hAnsi="Arial" w:cs="Arial"/>
-          <w:i/>
-          <w:color w:val="3C3C3C"/>
-          <w:szCs w:val="21"/>
-          <w:shd w:val="clear" w:color="auto" w:fill="FFFFFF"/>
-        </w:rPr>
-        <w:t xml:space="preserve"> </w:t>
-      </w:r>
-      <w:r>
-        <w:rPr>
-          <w:rFonts w:ascii="Arial" w:hAnsi="Arial" w:cs="Arial"/>
-          <w:i/>
-          <w:color w:val="3C3C3C"/>
-          <w:szCs w:val="21"/>
-          <w:shd w:val="clear" w:color="auto" w:fill="FFFFFF"/>
-        </w:rPr>
-        <w:t>und namentliche Nennung</w:t>
-      </w:r>
-      <w:r>
-        <w:rPr>
-          <w:rFonts w:ascii="Arial" w:hAnsi="Arial" w:cs="Arial"/>
-          <w:i/>
-          <w:color w:val="3C3C3C"/>
-          <w:szCs w:val="21"/>
-          <w:shd w:val="clear" w:color="auto" w:fill="FFFFFF"/>
-        </w:rPr>
-        <w:t xml:space="preserve"> </w:t>
-      </w:r>
-      <w:r>
-        <w:rPr>
-          <w:rFonts w:ascii="Arial" w:hAnsi="Arial" w:cs="Arial"/>
-          <w:i/>
-          <w:color w:val="3C3C3C"/>
-          <w:szCs w:val="21"/>
-          <w:shd w:val="clear" w:color="auto" w:fill="FFFFFF"/>
-        </w:rPr>
-        <w:t xml:space="preserve">der </w:t>
-      </w:r>
-      <w:r>
-        <w:rPr>
-          <w:rFonts w:ascii="Arial" w:hAnsi="Arial" w:cs="Arial"/>
-          <w:i/>
-          <w:color w:val="3C3C3C"/>
-          <w:szCs w:val="21"/>
-          <w:shd w:val="clear" w:color="auto" w:fill="FFFFFF"/>
-        </w:rPr>
-        <w:t>G</w:t>
-      </w:r>
-      <w:r>
-        <w:rPr>
-          <w:rFonts w:ascii="Arial" w:hAnsi="Arial" w:cs="Arial"/>
-          <w:i/>
-          <w:color w:val="3C3C3C"/>
-          <w:szCs w:val="21"/>
-          <w:shd w:val="clear" w:color="auto" w:fill="FFFFFF"/>
-        </w:rPr>
-        <w:t>eschäftspartner festgehalten.</w:t>
-      </w:r>
-    </w:p>
-    <w:p>
-      <w:r>
-        <w:rPr>
-          <w:rFonts w:ascii="Arial" w:hAnsi="Arial" w:cs="Arial"/>
-          <w:i/>
-          <w:color w:val="3C3C3C"/>
-          <w:szCs w:val="21"/>
-          <w:shd w:val="clear" w:color="auto" w:fill="FFFFFF"/>
-        </w:rPr>
-        <w:t xml:space="preserve"> </w:t>
-      </w:r>
+        <w:t>Im Rahmen der Abschlussprüfung der Ausbildung zum Fachinformatiker / zur Fachinformatikerin bzw. ist eine betriebliche Projektarbeit durchzuführen. Diese Projektarbeit wird von einer Prüfungskommission, die in der Regel aus drei Mitgliedern besteht, begutachtet und bewertet. Die Bewertung umfasst den kompletten Prozess von der Antragsstellung, über die Bewertung der Projektdokumentation bis zur Abnahme der Projektpräsentation mit anschließendem Fachgespräch. Am Ende des Bewertungsprozesses wird die Bewertung in ein Online-Portal der IHK eingetragen, in dem auch bereits die Genehmigung der Projektanträge eingetragen wurde. Während der Bewertung der Projektanträge und während des Bewertungsprozesses der Projektdokumentation und -präsentation sind von den Mitgliedern der Prüfungskommission eigenhändige Dokumentationen zu erstellen. Diese werden meistens in Form von Excel-Listen auf den eigenen Computern abgespeichert.</w:t>
+      </w:r>
+    </w:p>
+    <w:p>
+      <w:pPr>
+        <w:rPr>
+          <w:color w:val="000000" w:themeColor="text1"/>
+        </w:rPr>
+      </w:pPr>
     </w:p>
     <w:p>
       <w:pPr>
@@ -4500,12 +4075,12 @@
           <w:rFonts w:ascii="Arial" w:hAnsi="Arial" w:cs="Arial"/>
         </w:rPr>
       </w:pPr>
-      <w:bookmarkStart w:id="4" w:name="_Toc527463590"/>
-      <w:r>
-        <w:rPr>
-          <w:rFonts w:ascii="Arial" w:hAnsi="Arial" w:cs="Arial"/>
-        </w:rPr>
-        <w:t>Projektbezug</w:t>
+      <w:bookmarkStart w:id="4" w:name="_Toc527463591"/>
+      <w:r>
+        <w:rPr>
+          <w:rFonts w:ascii="Arial" w:hAnsi="Arial" w:cs="Arial"/>
+        </w:rPr>
+        <w:t>Abkürzungen</w:t>
       </w:r>
       <w:bookmarkEnd w:id="4"/>
     </w:p>
@@ -4522,16 +4097,42 @@
           <w:rFonts w:ascii="Arial" w:hAnsi="Arial" w:cs="Arial"/>
           <w:i/>
         </w:rPr>
-        <w:t>Das vorliegende Projekt ist ein unabhängiges Projekt/Teilprojekt/Schwesterprojekt des Projekts XY233…</w:t>
-      </w:r>
-    </w:p>
-    <w:p>
-      <w:pPr>
-        <w:rPr>
-          <w:rFonts w:ascii="Arial" w:hAnsi="Arial" w:cs="Arial"/>
-        </w:rPr>
-      </w:pPr>
-    </w:p>
+        <w:t>[Auflistung aller eingeführten und verwendeten Abkürzungen]</w:t>
+      </w:r>
+    </w:p>
+    <w:p>
+      <w:pPr>
+        <w:rPr>
+          <w:rFonts w:ascii="Arial" w:hAnsi="Arial" w:cs="Arial"/>
+          <w:i/>
+        </w:rPr>
+      </w:pPr>
+    </w:p>
+    <w:p>
+      <w:pPr>
+        <w:rPr>
+          <w:rFonts w:ascii="Arial" w:hAnsi="Arial" w:cs="Arial"/>
+          <w:i/>
+        </w:rPr>
+      </w:pPr>
+    </w:p>
+    <w:p>
+      <w:pPr>
+        <w:rPr>
+          <w:rFonts w:ascii="Arial" w:hAnsi="Arial" w:cs="Arial"/>
+          <w:i/>
+        </w:rPr>
+      </w:pPr>
+    </w:p>
+    <w:p>
+      <w:pPr>
+        <w:rPr>
+          <w:rFonts w:ascii="Arial" w:hAnsi="Arial" w:cs="Arial"/>
+          <w:i/>
+        </w:rPr>
+      </w:pPr>
+    </w:p>
+    <w:p/>
     <w:p>
       <w:pPr>
         <w:pStyle w:val="berschrift2"/>
@@ -4543,76 +4144,7 @@
           <w:rFonts w:ascii="Arial" w:hAnsi="Arial" w:cs="Arial"/>
         </w:rPr>
       </w:pPr>
-      <w:bookmarkStart w:id="5" w:name="_Toc527463591"/>
-      <w:r>
-        <w:rPr>
-          <w:rFonts w:ascii="Arial" w:hAnsi="Arial" w:cs="Arial"/>
-        </w:rPr>
-        <w:t>Abkürzungen</w:t>
-      </w:r>
-      <w:bookmarkEnd w:id="5"/>
-    </w:p>
-    <w:p/>
-    <w:p>
-      <w:pPr>
-        <w:rPr>
-          <w:rFonts w:ascii="Arial" w:hAnsi="Arial" w:cs="Arial"/>
-          <w:i/>
-        </w:rPr>
-      </w:pPr>
-      <w:r>
-        <w:rPr>
-          <w:rFonts w:ascii="Arial" w:hAnsi="Arial" w:cs="Arial"/>
-          <w:i/>
-        </w:rPr>
-        <w:t>[Auflistung aller eingeführten und verwendeten Abkürzungen]</w:t>
-      </w:r>
-    </w:p>
-    <w:p>
-      <w:pPr>
-        <w:rPr>
-          <w:rFonts w:ascii="Arial" w:hAnsi="Arial" w:cs="Arial"/>
-          <w:i/>
-        </w:rPr>
-      </w:pPr>
-    </w:p>
-    <w:p>
-      <w:pPr>
-        <w:rPr>
-          <w:rFonts w:ascii="Arial" w:hAnsi="Arial" w:cs="Arial"/>
-          <w:i/>
-        </w:rPr>
-      </w:pPr>
-    </w:p>
-    <w:p>
-      <w:pPr>
-        <w:rPr>
-          <w:rFonts w:ascii="Arial" w:hAnsi="Arial" w:cs="Arial"/>
-          <w:i/>
-        </w:rPr>
-      </w:pPr>
-    </w:p>
-    <w:p>
-      <w:pPr>
-        <w:rPr>
-          <w:rFonts w:ascii="Arial" w:hAnsi="Arial" w:cs="Arial"/>
-          <w:i/>
-        </w:rPr>
-      </w:pPr>
-    </w:p>
-    <w:p/>
-    <w:p>
-      <w:pPr>
-        <w:pStyle w:val="berschrift2"/>
-        <w:numPr>
-          <w:ilvl w:val="1"/>
-          <w:numId w:val="2"/>
-        </w:numPr>
-        <w:rPr>
-          <w:rFonts w:ascii="Arial" w:hAnsi="Arial" w:cs="Arial"/>
-        </w:rPr>
-      </w:pPr>
-      <w:bookmarkStart w:id="6" w:name="_Toc527463592"/>
+      <w:bookmarkStart w:id="5" w:name="_Toc527463592"/>
       <w:r>
         <w:rPr>
           <w:rFonts w:ascii="Arial" w:hAnsi="Arial" w:cs="Arial"/>
@@ -4620,68 +4152,25 @@
         <w:lastRenderedPageBreak/>
         <w:t>Teams und Schnittstellen</w:t>
       </w:r>
-      <w:bookmarkEnd w:id="6"/>
+      <w:bookmarkEnd w:id="5"/>
     </w:p>
     <w:p/>
     <w:p>
       <w:pPr>
         <w:rPr>
-          <w:rFonts w:ascii="Arial" w:hAnsi="Arial" w:cs="Arial"/>
-          <w:i/>
+          <w:iCs/>
+          <w:sz w:val="24"/>
+        </w:rPr>
+      </w:pPr>
+      <w:r>
+        <w:rPr>
+          <w:rFonts w:ascii="Arial" w:hAnsi="Arial" w:cs="Arial"/>
+          <w:iCs/>
           <w:color w:val="3C3C3C"/>
           <w:szCs w:val="21"/>
           <w:shd w:val="clear" w:color="auto" w:fill="FFFFFF"/>
         </w:rPr>
-      </w:pPr>
-      <w:r>
-        <w:rPr>
-          <w:rFonts w:ascii="Arial" w:hAnsi="Arial" w:cs="Arial"/>
-          <w:i/>
-          <w:color w:val="3C3C3C"/>
-          <w:szCs w:val="21"/>
-          <w:shd w:val="clear" w:color="auto" w:fill="FFFFFF"/>
-        </w:rPr>
-        <w:t>Benennen Sie möglichst genau, wer an dem Projekt mitwirkt und wo die Schnittstellen sind. Auch die Kommunikationswege führen Sie in diesem Abschnitt auf.</w:t>
-      </w:r>
-    </w:p>
-    <w:p>
-      <w:pPr>
-        <w:rPr>
-          <w:i/>
-          <w:sz w:val="24"/>
-        </w:rPr>
-      </w:pPr>
-      <w:r>
-        <w:rPr>
-          <w:rFonts w:ascii="Arial" w:hAnsi="Arial" w:cs="Arial"/>
-          <w:i/>
-          <w:color w:val="3C3C3C"/>
-          <w:szCs w:val="21"/>
-          <w:shd w:val="clear" w:color="auto" w:fill="FFFFFF"/>
-        </w:rPr>
-        <w:t xml:space="preserve">Für eine bessere Übersichtlichkeit wäre auch eine kompakte Auflistung aller Beteiligten mit </w:t>
-      </w:r>
-      <w:proofErr w:type="spellStart"/>
-      <w:r>
-        <w:rPr>
-          <w:rFonts w:ascii="Arial" w:hAnsi="Arial" w:cs="Arial"/>
-          <w:i/>
-          <w:color w:val="3C3C3C"/>
-          <w:szCs w:val="21"/>
-          <w:shd w:val="clear" w:color="auto" w:fill="FFFFFF"/>
-        </w:rPr>
-        <w:t>Kontakdaten</w:t>
-      </w:r>
-      <w:proofErr w:type="spellEnd"/>
-      <w:r>
-        <w:rPr>
-          <w:rFonts w:ascii="Arial" w:hAnsi="Arial" w:cs="Arial"/>
-          <w:i/>
-          <w:color w:val="3C3C3C"/>
-          <w:szCs w:val="21"/>
-          <w:shd w:val="clear" w:color="auto" w:fill="FFFFFF"/>
-        </w:rPr>
-        <w:t xml:space="preserve"> wie folgt denkbar:</w:t>
+        <w:t>Rolle und Namen aller Projektbeteiligten</w:t>
       </w:r>
     </w:p>
     <w:p/>
@@ -4699,16 +4188,13 @@
         <w:tblLook w:val="01E0" w:firstRow="1" w:lastRow="1" w:firstColumn="1" w:lastColumn="1" w:noHBand="0" w:noVBand="0"/>
       </w:tblPr>
       <w:tblGrid>
-        <w:gridCol w:w="1832"/>
-        <w:gridCol w:w="1771"/>
-        <w:gridCol w:w="1786"/>
-        <w:gridCol w:w="1898"/>
-        <w:gridCol w:w="1775"/>
+        <w:gridCol w:w="1839"/>
+        <w:gridCol w:w="1815"/>
       </w:tblGrid>
       <w:tr>
         <w:tc>
           <w:tcPr>
-            <w:tcW w:w="1842" w:type="dxa"/>
+            <w:tcW w:w="1839" w:type="dxa"/>
             <w:shd w:val="clear" w:color="auto" w:fill="E0E0E0"/>
           </w:tcPr>
           <w:p>
@@ -4755,7 +4241,7 @@
         </w:tc>
         <w:tc>
           <w:tcPr>
-            <w:tcW w:w="1842" w:type="dxa"/>
+            <w:tcW w:w="1815" w:type="dxa"/>
             <w:shd w:val="clear" w:color="auto" w:fill="E0E0E0"/>
           </w:tcPr>
           <w:p>
@@ -4773,75 +4259,6 @@
                 <w:sz w:val="20"/>
               </w:rPr>
               <w:t>Name</w:t>
-            </w:r>
-          </w:p>
-        </w:tc>
-        <w:tc>
-          <w:tcPr>
-            <w:tcW w:w="1842" w:type="dxa"/>
-            <w:shd w:val="clear" w:color="auto" w:fill="E0E0E0"/>
-          </w:tcPr>
-          <w:p>
-            <w:pPr>
-              <w:rPr>
-                <w:rFonts w:ascii="Arial" w:hAnsi="Arial" w:cs="Arial"/>
-                <w:b/>
-                <w:sz w:val="20"/>
-              </w:rPr>
-            </w:pPr>
-            <w:r>
-              <w:rPr>
-                <w:rFonts w:ascii="Arial" w:hAnsi="Arial" w:cs="Arial"/>
-                <w:b/>
-                <w:sz w:val="20"/>
-              </w:rPr>
-              <w:t>Telefon</w:t>
-            </w:r>
-          </w:p>
-        </w:tc>
-        <w:tc>
-          <w:tcPr>
-            <w:tcW w:w="1843" w:type="dxa"/>
-            <w:shd w:val="clear" w:color="auto" w:fill="E0E0E0"/>
-          </w:tcPr>
-          <w:p>
-            <w:pPr>
-              <w:rPr>
-                <w:rFonts w:ascii="Arial" w:hAnsi="Arial" w:cs="Arial"/>
-                <w:b/>
-                <w:sz w:val="20"/>
-              </w:rPr>
-            </w:pPr>
-            <w:r>
-              <w:rPr>
-                <w:rFonts w:ascii="Arial" w:hAnsi="Arial" w:cs="Arial"/>
-                <w:b/>
-                <w:sz w:val="20"/>
-              </w:rPr>
-              <w:t>E-Mail</w:t>
-            </w:r>
-          </w:p>
-        </w:tc>
-        <w:tc>
-          <w:tcPr>
-            <w:tcW w:w="1843" w:type="dxa"/>
-            <w:shd w:val="clear" w:color="auto" w:fill="E0E0E0"/>
-          </w:tcPr>
-          <w:p>
-            <w:pPr>
-              <w:rPr>
-                <w:rFonts w:ascii="Arial" w:hAnsi="Arial" w:cs="Arial"/>
-                <w:b/>
-                <w:sz w:val="20"/>
-              </w:rPr>
-            </w:pPr>
-            <w:r>
-              <w:rPr>
-                <w:rFonts w:ascii="Arial" w:hAnsi="Arial" w:cs="Arial"/>
-                <w:b/>
-                <w:sz w:val="20"/>
-              </w:rPr>
-              <w:t>Team</w:t>
             </w:r>
           </w:p>
         </w:tc>
@@ -4849,7 +4266,7 @@
       <w:tr>
         <w:tc>
           <w:tcPr>
-            <w:tcW w:w="1842" w:type="dxa"/>
+            <w:tcW w:w="1839" w:type="dxa"/>
           </w:tcPr>
           <w:p>
             <w:pPr>
@@ -4858,18 +4275,11 @@
                 <w:sz w:val="20"/>
               </w:rPr>
             </w:pPr>
-            <w:r>
-              <w:rPr>
-                <w:rFonts w:ascii="Arial" w:hAnsi="Arial" w:cs="Arial"/>
-                <w:sz w:val="20"/>
-              </w:rPr>
-              <w:t>Produktmanager</w:t>
-            </w:r>
           </w:p>
         </w:tc>
         <w:tc>
           <w:tcPr>
-            <w:tcW w:w="1842" w:type="dxa"/>
+            <w:tcW w:w="1815" w:type="dxa"/>
           </w:tcPr>
           <w:p>
             <w:pPr>
@@ -4883,67 +4293,7 @@
                 <w:rFonts w:ascii="Arial" w:hAnsi="Arial" w:cs="Arial"/>
                 <w:sz w:val="20"/>
               </w:rPr>
-              <w:t>XY</w:t>
-            </w:r>
-          </w:p>
-        </w:tc>
-        <w:tc>
-          <w:tcPr>
-            <w:tcW w:w="1842" w:type="dxa"/>
-          </w:tcPr>
-          <w:p>
-            <w:pPr>
-              <w:rPr>
-                <w:rFonts w:ascii="Arial" w:hAnsi="Arial" w:cs="Arial"/>
-                <w:sz w:val="20"/>
-              </w:rPr>
-            </w:pPr>
-            <w:r>
-              <w:rPr>
-                <w:rFonts w:ascii="Arial" w:hAnsi="Arial" w:cs="Arial"/>
-                <w:sz w:val="20"/>
-              </w:rPr>
-              <w:t>0123456</w:t>
-            </w:r>
-          </w:p>
-        </w:tc>
-        <w:tc>
-          <w:tcPr>
-            <w:tcW w:w="1843" w:type="dxa"/>
-          </w:tcPr>
-          <w:p>
-            <w:pPr>
-              <w:rPr>
-                <w:rFonts w:ascii="Arial" w:hAnsi="Arial" w:cs="Arial"/>
-                <w:sz w:val="20"/>
-              </w:rPr>
-            </w:pPr>
-            <w:r>
-              <w:rPr>
-                <w:rFonts w:ascii="Arial" w:hAnsi="Arial" w:cs="Arial"/>
-                <w:sz w:val="20"/>
-              </w:rPr>
-              <w:t>xy@muserfirma.de</w:t>
-            </w:r>
-          </w:p>
-        </w:tc>
-        <w:tc>
-          <w:tcPr>
-            <w:tcW w:w="1843" w:type="dxa"/>
-          </w:tcPr>
-          <w:p>
-            <w:pPr>
-              <w:rPr>
-                <w:rFonts w:ascii="Arial" w:hAnsi="Arial" w:cs="Arial"/>
-                <w:sz w:val="20"/>
-              </w:rPr>
-            </w:pPr>
-            <w:r>
-              <w:rPr>
-                <w:rFonts w:ascii="Arial" w:hAnsi="Arial" w:cs="Arial"/>
-                <w:sz w:val="20"/>
-              </w:rPr>
-              <w:t>AB001</w:t>
+              <w:t>Götz Bernhard</w:t>
             </w:r>
           </w:p>
         </w:tc>
@@ -4951,7 +4301,7 @@
       <w:tr>
         <w:tc>
           <w:tcPr>
-            <w:tcW w:w="1842" w:type="dxa"/>
+            <w:tcW w:w="1839" w:type="dxa"/>
           </w:tcPr>
           <w:p>
             <w:pPr>
@@ -4964,7 +4314,7 @@
         </w:tc>
         <w:tc>
           <w:tcPr>
-            <w:tcW w:w="1842" w:type="dxa"/>
+            <w:tcW w:w="1815" w:type="dxa"/>
           </w:tcPr>
           <w:p>
             <w:pPr>
@@ -4973,52 +4323,20 @@
                 <w:sz w:val="20"/>
               </w:rPr>
             </w:pPr>
-          </w:p>
-        </w:tc>
-        <w:tc>
-          <w:tcPr>
-            <w:tcW w:w="1842" w:type="dxa"/>
-          </w:tcPr>
-          <w:p>
-            <w:pPr>
-              <w:rPr>
-                <w:rFonts w:ascii="Arial" w:hAnsi="Arial" w:cs="Arial"/>
-                <w:sz w:val="20"/>
-              </w:rPr>
-            </w:pPr>
-          </w:p>
-        </w:tc>
-        <w:tc>
-          <w:tcPr>
-            <w:tcW w:w="1843" w:type="dxa"/>
-          </w:tcPr>
-          <w:p>
-            <w:pPr>
-              <w:rPr>
-                <w:rFonts w:ascii="Arial" w:hAnsi="Arial" w:cs="Arial"/>
-                <w:sz w:val="20"/>
-              </w:rPr>
-            </w:pPr>
-          </w:p>
-        </w:tc>
-        <w:tc>
-          <w:tcPr>
-            <w:tcW w:w="1843" w:type="dxa"/>
-          </w:tcPr>
-          <w:p>
-            <w:pPr>
-              <w:rPr>
-                <w:rFonts w:ascii="Arial" w:hAnsi="Arial" w:cs="Arial"/>
-                <w:sz w:val="20"/>
-              </w:rPr>
-            </w:pPr>
+            <w:r>
+              <w:rPr>
+                <w:rFonts w:ascii="Arial" w:hAnsi="Arial" w:cs="Arial"/>
+                <w:sz w:val="20"/>
+              </w:rPr>
+              <w:t>Tewes Florian</w:t>
+            </w:r>
           </w:p>
         </w:tc>
       </w:tr>
       <w:tr>
         <w:tc>
           <w:tcPr>
-            <w:tcW w:w="1842" w:type="dxa"/>
+            <w:tcW w:w="1839" w:type="dxa"/>
           </w:tcPr>
           <w:p>
             <w:pPr>
@@ -5031,7 +4349,7 @@
         </w:tc>
         <w:tc>
           <w:tcPr>
-            <w:tcW w:w="1842" w:type="dxa"/>
+            <w:tcW w:w="1815" w:type="dxa"/>
           </w:tcPr>
           <w:p>
             <w:pPr>
@@ -5040,52 +4358,20 @@
                 <w:sz w:val="20"/>
               </w:rPr>
             </w:pPr>
-          </w:p>
-        </w:tc>
-        <w:tc>
-          <w:tcPr>
-            <w:tcW w:w="1842" w:type="dxa"/>
-          </w:tcPr>
-          <w:p>
-            <w:pPr>
-              <w:rPr>
-                <w:rFonts w:ascii="Arial" w:hAnsi="Arial" w:cs="Arial"/>
-                <w:sz w:val="20"/>
-              </w:rPr>
-            </w:pPr>
-          </w:p>
-        </w:tc>
-        <w:tc>
-          <w:tcPr>
-            <w:tcW w:w="1843" w:type="dxa"/>
-          </w:tcPr>
-          <w:p>
-            <w:pPr>
-              <w:rPr>
-                <w:rFonts w:ascii="Arial" w:hAnsi="Arial" w:cs="Arial"/>
-                <w:sz w:val="20"/>
-              </w:rPr>
-            </w:pPr>
-          </w:p>
-        </w:tc>
-        <w:tc>
-          <w:tcPr>
-            <w:tcW w:w="1843" w:type="dxa"/>
-          </w:tcPr>
-          <w:p>
-            <w:pPr>
-              <w:rPr>
-                <w:rFonts w:ascii="Arial" w:hAnsi="Arial" w:cs="Arial"/>
-                <w:sz w:val="20"/>
-              </w:rPr>
-            </w:pPr>
+            <w:r>
+              <w:rPr>
+                <w:rFonts w:ascii="Arial" w:hAnsi="Arial" w:cs="Arial"/>
+                <w:sz w:val="20"/>
+              </w:rPr>
+              <w:t>Zindler Paul</w:t>
+            </w:r>
           </w:p>
         </w:tc>
       </w:tr>
       <w:tr>
         <w:tc>
           <w:tcPr>
-            <w:tcW w:w="1842" w:type="dxa"/>
+            <w:tcW w:w="1839" w:type="dxa"/>
           </w:tcPr>
           <w:p>
             <w:pPr>
@@ -5098,7 +4384,7 @@
         </w:tc>
         <w:tc>
           <w:tcPr>
-            <w:tcW w:w="1842" w:type="dxa"/>
+            <w:tcW w:w="1815" w:type="dxa"/>
           </w:tcPr>
           <w:p>
             <w:pPr>
@@ -5107,45 +4393,13 @@
                 <w:sz w:val="20"/>
               </w:rPr>
             </w:pPr>
-          </w:p>
-        </w:tc>
-        <w:tc>
-          <w:tcPr>
-            <w:tcW w:w="1842" w:type="dxa"/>
-          </w:tcPr>
-          <w:p>
-            <w:pPr>
-              <w:rPr>
-                <w:rFonts w:ascii="Arial" w:hAnsi="Arial" w:cs="Arial"/>
-                <w:sz w:val="20"/>
-              </w:rPr>
-            </w:pPr>
-          </w:p>
-        </w:tc>
-        <w:tc>
-          <w:tcPr>
-            <w:tcW w:w="1843" w:type="dxa"/>
-          </w:tcPr>
-          <w:p>
-            <w:pPr>
-              <w:rPr>
-                <w:rFonts w:ascii="Arial" w:hAnsi="Arial" w:cs="Arial"/>
-                <w:sz w:val="20"/>
-              </w:rPr>
-            </w:pPr>
-          </w:p>
-        </w:tc>
-        <w:tc>
-          <w:tcPr>
-            <w:tcW w:w="1843" w:type="dxa"/>
-          </w:tcPr>
-          <w:p>
-            <w:pPr>
-              <w:rPr>
-                <w:rFonts w:ascii="Arial" w:hAnsi="Arial" w:cs="Arial"/>
-                <w:sz w:val="20"/>
-              </w:rPr>
-            </w:pPr>
+            <w:r>
+              <w:rPr>
+                <w:rFonts w:ascii="Arial" w:hAnsi="Arial" w:cs="Arial"/>
+                <w:sz w:val="20"/>
+              </w:rPr>
+              <w:t>Dirrigl Damion</w:t>
+            </w:r>
           </w:p>
         </w:tc>
       </w:tr>
@@ -5169,14 +4423,14 @@
           <w:rFonts w:ascii="Arial" w:hAnsi="Arial" w:cs="Arial"/>
         </w:rPr>
       </w:pPr>
-      <w:bookmarkStart w:id="7" w:name="_Toc527463593"/>
+      <w:bookmarkStart w:id="6" w:name="_Toc527463593"/>
       <w:r>
         <w:rPr>
           <w:rFonts w:ascii="Arial" w:hAnsi="Arial" w:cs="Arial"/>
         </w:rPr>
         <w:t>Konzept</w:t>
       </w:r>
-      <w:bookmarkEnd w:id="7"/>
+      <w:bookmarkEnd w:id="6"/>
     </w:p>
     <w:p>
       <w:pPr>
@@ -5189,14 +4443,14 @@
           <w:rFonts w:ascii="Arial" w:hAnsi="Arial" w:cs="Arial"/>
         </w:rPr>
       </w:pPr>
-      <w:bookmarkStart w:id="8" w:name="_Toc527463594"/>
+      <w:bookmarkStart w:id="7" w:name="_Toc527463594"/>
       <w:r>
         <w:rPr>
           <w:rFonts w:ascii="Arial" w:hAnsi="Arial" w:cs="Arial"/>
         </w:rPr>
         <w:t>Ziel(e) des Anbieters</w:t>
       </w:r>
-      <w:bookmarkEnd w:id="8"/>
+      <w:bookmarkEnd w:id="7"/>
     </w:p>
     <w:p/>
     <w:p>
@@ -5239,23 +4493,7 @@
           <w:rFonts w:ascii="Arial" w:hAnsi="Arial" w:cs="Arial"/>
           <w:i/>
         </w:rPr>
-        <w:t xml:space="preserve">. Auch wenn das </w:t>
-      </w:r>
-      <w:proofErr w:type="gramStart"/>
-      <w:r>
-        <w:rPr>
-          <w:rFonts w:ascii="Arial" w:hAnsi="Arial" w:cs="Arial"/>
-          <w:i/>
-        </w:rPr>
-        <w:t>Produkt letztendlich</w:t>
-      </w:r>
-      <w:proofErr w:type="gramEnd"/>
-      <w:r>
-        <w:rPr>
-          <w:rFonts w:ascii="Arial" w:hAnsi="Arial" w:cs="Arial"/>
-          <w:i/>
-        </w:rPr>
-        <w:t xml:space="preserve"> vom </w:t>
+        <w:t xml:space="preserve">. Auch wenn das Produkt letztendlich vom </w:t>
       </w:r>
       <w:r>
         <w:rPr>
@@ -5291,14 +4529,14 @@
           <w:rFonts w:ascii="Arial" w:hAnsi="Arial" w:cs="Arial"/>
         </w:rPr>
       </w:pPr>
-      <w:bookmarkStart w:id="9" w:name="_Toc527463595"/>
+      <w:bookmarkStart w:id="8" w:name="_Toc527463595"/>
       <w:r>
         <w:rPr>
           <w:rFonts w:ascii="Arial" w:hAnsi="Arial" w:cs="Arial"/>
         </w:rPr>
         <w:t>Ziel(e) und Nutzen des Anwenders</w:t>
       </w:r>
-      <w:bookmarkEnd w:id="9"/>
+      <w:bookmarkEnd w:id="8"/>
     </w:p>
     <w:p/>
     <w:p>
@@ -5335,14 +4573,14 @@
           <w:rFonts w:ascii="Arial" w:hAnsi="Arial" w:cs="Arial"/>
         </w:rPr>
       </w:pPr>
-      <w:bookmarkStart w:id="10" w:name="_Toc527463596"/>
+      <w:bookmarkStart w:id="9" w:name="_Toc527463596"/>
       <w:r>
         <w:rPr>
           <w:rFonts w:ascii="Arial" w:hAnsi="Arial" w:cs="Arial"/>
         </w:rPr>
         <w:t>Zielgruppe(n)</w:t>
       </w:r>
-      <w:bookmarkEnd w:id="10"/>
+      <w:bookmarkEnd w:id="9"/>
     </w:p>
     <w:p/>
     <w:p>
@@ -5357,23 +4595,7 @@
           <w:rFonts w:ascii="Arial" w:hAnsi="Arial" w:cs="Arial"/>
           <w:i/>
         </w:rPr>
-        <w:t xml:space="preserve">Unter diesem Abschnitt wird </w:t>
-      </w:r>
-      <w:proofErr w:type="gramStart"/>
-      <w:r>
-        <w:rPr>
-          <w:rFonts w:ascii="Arial" w:hAnsi="Arial" w:cs="Arial"/>
-          <w:i/>
-        </w:rPr>
-        <w:t>definiert</w:t>
-      </w:r>
-      <w:proofErr w:type="gramEnd"/>
-      <w:r>
-        <w:rPr>
-          <w:rFonts w:ascii="Arial" w:hAnsi="Arial" w:cs="Arial"/>
-          <w:i/>
-        </w:rPr>
-        <w:t xml:space="preserve"> wer genau die Anwender des Produkts sein sollen und wodurch sie sich auszeichnen. Auch hieraus können wichtige Anforderungen abgeleitet werden.</w:t>
+        <w:t>Unter diesem Abschnitt wird definiert wer genau die Anwender des Produkts sein sollen und wodurch sie sich auszeichnen. Auch hieraus können wichtige Anforderungen abgeleitet werden.</w:t>
       </w:r>
       <w:r>
         <w:rPr>
@@ -5415,15 +4637,14 @@
           <w:rFonts w:ascii="Arial" w:hAnsi="Arial" w:cs="Arial"/>
         </w:rPr>
       </w:pPr>
-      <w:bookmarkStart w:id="11" w:name="_Toc527463597"/>
-      <w:r>
-        <w:rPr>
-          <w:rFonts w:ascii="Arial" w:hAnsi="Arial" w:cs="Arial"/>
-        </w:rPr>
-        <w:lastRenderedPageBreak/>
+      <w:bookmarkStart w:id="10" w:name="_Toc527463597"/>
+      <w:r>
+        <w:rPr>
+          <w:rFonts w:ascii="Arial" w:hAnsi="Arial" w:cs="Arial"/>
+        </w:rPr>
         <w:t>Funktionale Anforderungen</w:t>
       </w:r>
-      <w:bookmarkEnd w:id="11"/>
+      <w:bookmarkEnd w:id="10"/>
     </w:p>
     <w:p/>
     <w:p>
@@ -5474,7 +4695,7 @@
           <w:rFonts w:ascii="Arial" w:hAnsi="Arial" w:cs="Arial"/>
         </w:rPr>
       </w:pPr>
-      <w:bookmarkStart w:id="12" w:name="_Toc527463598"/>
+      <w:bookmarkStart w:id="11" w:name="_Toc527463598"/>
       <w:r>
         <w:rPr>
           <w:rFonts w:ascii="Arial" w:hAnsi="Arial" w:cs="Arial"/>
@@ -5493,7 +4714,7 @@
         </w:rPr>
         <w:t xml:space="preserve"> 1</w:t>
       </w:r>
-      <w:bookmarkEnd w:id="12"/>
+      <w:bookmarkEnd w:id="11"/>
     </w:p>
     <w:p>
       <w:pPr>
@@ -5506,7 +4727,7 @@
           <w:rFonts w:ascii="Arial" w:hAnsi="Arial" w:cs="Arial"/>
         </w:rPr>
       </w:pPr>
-      <w:bookmarkStart w:id="13" w:name="_Toc527463599"/>
+      <w:bookmarkStart w:id="12" w:name="_Toc527463599"/>
       <w:r>
         <w:rPr>
           <w:rFonts w:ascii="Arial" w:hAnsi="Arial" w:cs="Arial"/>
@@ -5519,7 +4740,7 @@
         </w:rPr>
         <w:t xml:space="preserve"> 2</w:t>
       </w:r>
-      <w:bookmarkEnd w:id="13"/>
+      <w:bookmarkEnd w:id="12"/>
     </w:p>
     <w:p>
       <w:pPr>
@@ -5532,7 +4753,7 @@
           <w:rFonts w:ascii="Arial" w:hAnsi="Arial" w:cs="Arial"/>
         </w:rPr>
       </w:pPr>
-      <w:bookmarkStart w:id="14" w:name="_Toc527463600"/>
+      <w:bookmarkStart w:id="13" w:name="_Toc527463600"/>
       <w:r>
         <w:rPr>
           <w:rFonts w:ascii="Arial" w:hAnsi="Arial" w:cs="Arial"/>
@@ -5545,7 +4766,7 @@
         </w:rPr>
         <w:t xml:space="preserve"> 3</w:t>
       </w:r>
-      <w:bookmarkEnd w:id="14"/>
+      <w:bookmarkEnd w:id="13"/>
     </w:p>
     <w:p>
       <w:pPr>
@@ -5565,7 +4786,7 @@
           <w:rFonts w:ascii="Arial" w:hAnsi="Arial" w:cs="Arial"/>
         </w:rPr>
       </w:pPr>
-      <w:bookmarkStart w:id="15" w:name="_Toc527463601"/>
+      <w:bookmarkStart w:id="14" w:name="_Toc527463601"/>
       <w:r>
         <w:rPr>
           <w:rFonts w:ascii="Arial" w:hAnsi="Arial" w:cs="Arial"/>
@@ -5578,7 +4799,7 @@
         </w:rPr>
         <w:t>funktionale Anforderungen</w:t>
       </w:r>
-      <w:bookmarkEnd w:id="15"/>
+      <w:bookmarkEnd w:id="14"/>
     </w:p>
     <w:p/>
     <w:p>
@@ -5629,14 +4850,14 @@
           <w:rFonts w:ascii="Arial" w:hAnsi="Arial" w:cs="Arial"/>
         </w:rPr>
       </w:pPr>
-      <w:bookmarkStart w:id="16" w:name="_Toc527463602"/>
+      <w:bookmarkStart w:id="15" w:name="_Toc527463602"/>
       <w:r>
         <w:rPr>
           <w:rFonts w:ascii="Arial" w:hAnsi="Arial" w:cs="Arial"/>
         </w:rPr>
         <w:t>Allgemeine Anforderungen</w:t>
       </w:r>
-      <w:bookmarkEnd w:id="16"/>
+      <w:bookmarkEnd w:id="15"/>
     </w:p>
     <w:p>
       <w:pPr>
@@ -5649,14 +4870,14 @@
           <w:rFonts w:ascii="Arial" w:hAnsi="Arial" w:cs="Arial"/>
         </w:rPr>
       </w:pPr>
-      <w:bookmarkStart w:id="17" w:name="_Toc527463603"/>
+      <w:bookmarkStart w:id="16" w:name="_Toc527463603"/>
       <w:r>
         <w:rPr>
           <w:rFonts w:ascii="Arial" w:hAnsi="Arial" w:cs="Arial"/>
         </w:rPr>
         <w:t>Gesetzliche Anforderungen</w:t>
       </w:r>
-      <w:bookmarkEnd w:id="17"/>
+      <w:bookmarkEnd w:id="16"/>
     </w:p>
     <w:p>
       <w:pPr>
@@ -5669,14 +4890,14 @@
           <w:rFonts w:ascii="Arial" w:hAnsi="Arial" w:cs="Arial"/>
         </w:rPr>
       </w:pPr>
-      <w:bookmarkStart w:id="18" w:name="_Toc527463604"/>
+      <w:bookmarkStart w:id="17" w:name="_Toc527463604"/>
       <w:r>
         <w:rPr>
           <w:rFonts w:ascii="Arial" w:hAnsi="Arial" w:cs="Arial"/>
         </w:rPr>
         <w:t>Technische Anforderungen</w:t>
       </w:r>
-      <w:bookmarkEnd w:id="18"/>
+      <w:bookmarkEnd w:id="17"/>
     </w:p>
     <w:p>
       <w:pPr>
@@ -5689,14 +4910,14 @@
           <w:rFonts w:ascii="Arial" w:hAnsi="Arial" w:cs="Arial"/>
         </w:rPr>
       </w:pPr>
-      <w:bookmarkStart w:id="19" w:name="_Toc527463605"/>
+      <w:bookmarkStart w:id="18" w:name="_Toc527463605"/>
       <w:r>
         <w:rPr>
           <w:rFonts w:ascii="Arial" w:hAnsi="Arial" w:cs="Arial"/>
         </w:rPr>
         <w:t>[weitere]</w:t>
       </w:r>
-      <w:bookmarkEnd w:id="19"/>
+      <w:bookmarkEnd w:id="18"/>
     </w:p>
     <w:p/>
     <w:p>
@@ -5710,14 +4931,14 @@
           <w:rFonts w:ascii="Arial" w:hAnsi="Arial" w:cs="Arial"/>
         </w:rPr>
       </w:pPr>
-      <w:bookmarkStart w:id="20" w:name="_Toc527463606"/>
+      <w:bookmarkStart w:id="19" w:name="_Toc527463606"/>
       <w:r>
         <w:rPr>
           <w:rFonts w:ascii="Arial" w:hAnsi="Arial" w:cs="Arial"/>
         </w:rPr>
         <w:t>Rahmenbedingungen</w:t>
       </w:r>
-      <w:bookmarkEnd w:id="20"/>
+      <w:bookmarkEnd w:id="19"/>
     </w:p>
     <w:p/>
     <w:p>
@@ -5753,14 +4974,14 @@
           <w:rFonts w:ascii="Arial" w:hAnsi="Arial" w:cs="Arial"/>
         </w:rPr>
       </w:pPr>
-      <w:bookmarkStart w:id="21" w:name="_Toc527463607"/>
+      <w:bookmarkStart w:id="20" w:name="_Toc527463607"/>
       <w:r>
         <w:rPr>
           <w:rFonts w:ascii="Arial" w:hAnsi="Arial" w:cs="Arial"/>
         </w:rPr>
         <w:t>Zeitplan</w:t>
       </w:r>
-      <w:bookmarkEnd w:id="21"/>
+      <w:bookmarkEnd w:id="20"/>
     </w:p>
     <w:p/>
     <w:p>
@@ -5804,14 +5025,14 @@
           <w:rFonts w:ascii="Arial" w:hAnsi="Arial" w:cs="Arial"/>
         </w:rPr>
       </w:pPr>
-      <w:bookmarkStart w:id="22" w:name="_Toc527463608"/>
+      <w:bookmarkStart w:id="21" w:name="_Toc527463608"/>
       <w:r>
         <w:rPr>
           <w:rFonts w:ascii="Arial" w:hAnsi="Arial" w:cs="Arial"/>
         </w:rPr>
         <w:t>Technische Anforderungen</w:t>
       </w:r>
-      <w:bookmarkEnd w:id="22"/>
+      <w:bookmarkEnd w:id="21"/>
     </w:p>
     <w:p/>
     <w:p>
@@ -5841,15 +5062,14 @@
           <w:rFonts w:ascii="Arial" w:hAnsi="Arial" w:cs="Arial"/>
         </w:rPr>
       </w:pPr>
-      <w:bookmarkStart w:id="23" w:name="_Toc527463609"/>
-      <w:r>
-        <w:rPr>
-          <w:rFonts w:ascii="Arial" w:hAnsi="Arial" w:cs="Arial"/>
-        </w:rPr>
-        <w:lastRenderedPageBreak/>
+      <w:bookmarkStart w:id="22" w:name="_Toc527463609"/>
+      <w:r>
+        <w:rPr>
+          <w:rFonts w:ascii="Arial" w:hAnsi="Arial" w:cs="Arial"/>
+        </w:rPr>
         <w:t>Problemanalyse</w:t>
       </w:r>
-      <w:bookmarkEnd w:id="23"/>
+      <w:bookmarkEnd w:id="22"/>
     </w:p>
     <w:p/>
     <w:p>
@@ -5879,14 +5099,14 @@
           <w:rFonts w:ascii="Arial" w:hAnsi="Arial" w:cs="Arial"/>
         </w:rPr>
       </w:pPr>
-      <w:bookmarkStart w:id="24" w:name="_Toc527463610"/>
+      <w:bookmarkStart w:id="23" w:name="_Toc527463610"/>
       <w:r>
         <w:rPr>
           <w:rFonts w:ascii="Arial" w:hAnsi="Arial" w:cs="Arial"/>
         </w:rPr>
         <w:t>Qualität</w:t>
       </w:r>
-      <w:bookmarkEnd w:id="24"/>
+      <w:bookmarkEnd w:id="23"/>
     </w:p>
     <w:p/>
     <w:p>
@@ -5929,7 +5149,7 @@
           <w:rFonts w:ascii="Arial" w:hAnsi="Arial" w:cs="Arial"/>
         </w:rPr>
       </w:pPr>
-      <w:bookmarkStart w:id="25" w:name="_Toc527463611"/>
+      <w:bookmarkStart w:id="24" w:name="_Toc527463611"/>
       <w:r>
         <w:rPr>
           <w:rFonts w:ascii="Arial" w:hAnsi="Arial" w:cs="Arial"/>
@@ -5948,7 +5168,7 @@
         </w:rPr>
         <w:t>bedingungen</w:t>
       </w:r>
-      <w:bookmarkEnd w:id="25"/>
+      <w:bookmarkEnd w:id="24"/>
     </w:p>
     <w:p>
       <w:pPr>
@@ -6079,14 +5299,14 @@
           <w:rFonts w:ascii="Arial" w:hAnsi="Arial" w:cs="Arial"/>
         </w:rPr>
       </w:pPr>
-      <w:bookmarkStart w:id="26" w:name="_Toc527463612"/>
+      <w:bookmarkStart w:id="25" w:name="_Toc527463612"/>
       <w:r>
         <w:rPr>
           <w:rFonts w:ascii="Arial" w:hAnsi="Arial" w:cs="Arial"/>
         </w:rPr>
         <w:t>Anhang</w:t>
       </w:r>
-      <w:bookmarkEnd w:id="26"/>
+      <w:bookmarkEnd w:id="25"/>
     </w:p>
     <w:p/>
     <w:p>
@@ -6135,7 +5355,7 @@
 </file>
 
 <file path=word/endnotes.xml><?xml version="1.0" encoding="utf-8"?>
-<w:endnotes xmlns:wpc="http://schemas.microsoft.com/office/word/2010/wordprocessingCanvas" xmlns:cx="http://schemas.microsoft.com/office/drawing/2014/chartex" xmlns:cx1="http://schemas.microsoft.com/office/drawing/2015/9/8/chartex" xmlns:cx2="http://schemas.microsoft.com/office/drawing/2015/10/21/chartex" xmlns:cx3="http://schemas.microsoft.com/office/drawing/2016/5/9/chartex" xmlns:cx4="http://schemas.microsoft.com/office/drawing/2016/5/10/chartex" xmlns:cx5="http://schemas.microsoft.com/office/drawing/2016/5/11/chartex" xmlns:cx6="http://schemas.microsoft.com/office/drawing/2016/5/12/chartex" xmlns:cx7="http://schemas.microsoft.com/office/drawing/2016/5/13/chartex" xmlns:cx8="http://schemas.microsoft.com/office/drawing/2016/5/14/chartex" xmlns:mc="http://schemas.openxmlformats.org/markup-compatibility/2006" xmlns:aink="http://schemas.microsoft.com/office/drawing/2016/ink" xmlns:am3d="http://schemas.microsoft.com/office/drawing/2017/model3d" xmlns:o="urn:schemas-microsoft-com:office:office" xmlns:oel="http://schemas.microsoft.com/office/2019/extlst" xmlns:r="http://schemas.openxmlformats.org/officeDocument/2006/relationships" xmlns:m="http://schemas.openxmlformats.org/officeDocument/2006/math" xmlns:v="urn:schemas-microsoft-com:vml" xmlns:wp14="http://schemas.microsoft.com/office/word/2010/wordprocessingDrawing" xmlns:wp="http://schemas.openxmlformats.org/drawingml/2006/wordprocessingDrawing" xmlns:w10="urn:schemas-microsoft-com:office:word" xmlns:w="http://schemas.openxmlformats.org/wordprocessingml/2006/main" xmlns:w14="http://schemas.microsoft.com/office/word/2010/wordml" xmlns:w15="http://schemas.microsoft.com/office/word/2012/wordml" xmlns:w16cex="http://schemas.microsoft.com/office/word/2018/wordml/cex" xmlns:w16cid="http://schemas.microsoft.com/office/word/2016/wordml/cid" xmlns:w16="http://schemas.microsoft.com/office/word/2018/wordml" xmlns:w16sdtdh="http://schemas.microsoft.com/office/word/2020/wordml/sdtdatahash" xmlns:w16se="http://schemas.microsoft.com/office/word/2015/wordml/symex" xmlns:wpg="http://schemas.microsoft.com/office/word/2010/wordprocessingGroup" xmlns:wpi="http://schemas.microsoft.com/office/word/2010/wordprocessingInk" xmlns:wne="http://schemas.microsoft.com/office/word/2006/wordml" xmlns:wps="http://schemas.microsoft.com/office/word/2010/wordprocessingShape" mc:Ignorable="w14 w15 w16se w16cid w16 w16cex w16sdtdh wp14">
+<w:endnotes xmlns:wpc="http://schemas.microsoft.com/office/word/2010/wordprocessingCanvas" xmlns:cx="http://schemas.microsoft.com/office/drawing/2014/chartex" xmlns:cx1="http://schemas.microsoft.com/office/drawing/2015/9/8/chartex" xmlns:cx2="http://schemas.microsoft.com/office/drawing/2015/10/21/chartex" xmlns:cx3="http://schemas.microsoft.com/office/drawing/2016/5/9/chartex" xmlns:cx4="http://schemas.microsoft.com/office/drawing/2016/5/10/chartex" xmlns:cx5="http://schemas.microsoft.com/office/drawing/2016/5/11/chartex" xmlns:cx6="http://schemas.microsoft.com/office/drawing/2016/5/12/chartex" xmlns:cx7="http://schemas.microsoft.com/office/drawing/2016/5/13/chartex" xmlns:cx8="http://schemas.microsoft.com/office/drawing/2016/5/14/chartex" xmlns:mc="http://schemas.openxmlformats.org/markup-compatibility/2006" xmlns:aink="http://schemas.microsoft.com/office/drawing/2016/ink" xmlns:am3d="http://schemas.microsoft.com/office/drawing/2017/model3d" xmlns:o="urn:schemas-microsoft-com:office:office" xmlns:oel="http://schemas.microsoft.com/office/2019/extlst" xmlns:r="http://schemas.openxmlformats.org/officeDocument/2006/relationships" xmlns:m="http://schemas.openxmlformats.org/officeDocument/2006/math" xmlns:v="urn:schemas-microsoft-com:vml" xmlns:wp14="http://schemas.microsoft.com/office/word/2010/wordprocessingDrawing" xmlns:wp="http://schemas.openxmlformats.org/drawingml/2006/wordprocessingDrawing" xmlns:w10="urn:schemas-microsoft-com:office:word" xmlns:w="http://schemas.openxmlformats.org/wordprocessingml/2006/main" xmlns:w14="http://schemas.microsoft.com/office/word/2010/wordml" xmlns:w15="http://schemas.microsoft.com/office/word/2012/wordml" xmlns:w16cex="http://schemas.microsoft.com/office/word/2018/wordml/cex" xmlns:w16cid="http://schemas.microsoft.com/office/word/2016/wordml/cid" xmlns:w16="http://schemas.microsoft.com/office/word/2018/wordml" xmlns:w16du="http://schemas.microsoft.com/office/word/2023/wordml/word16du" xmlns:w16sdtdh="http://schemas.microsoft.com/office/word/2020/wordml/sdtdatahash" xmlns:w16sdtfl="http://schemas.microsoft.com/office/word/2024/wordml/sdtformatlock" xmlns:w16se="http://schemas.microsoft.com/office/word/2015/wordml/symex" xmlns:wpg="http://schemas.microsoft.com/office/word/2010/wordprocessingGroup" xmlns:wpi="http://schemas.microsoft.com/office/word/2010/wordprocessingInk" xmlns:wne="http://schemas.microsoft.com/office/word/2006/wordml" xmlns:wps="http://schemas.microsoft.com/office/word/2010/wordprocessingShape" mc:Ignorable="w14 w15 w16se w16cid w16 w16cex w16sdtdh w16sdtfl w16du wp14">
   <w:endnote w:type="separator" w:id="-1">
     <w:p>
       <w:pPr>
@@ -6160,7 +5380,7 @@
 </file>
 
 <file path=word/footer1.xml><?xml version="1.0" encoding="utf-8"?>
-<w:ftr xmlns:wpc="http://schemas.microsoft.com/office/word/2010/wordprocessingCanvas" xmlns:cx="http://schemas.microsoft.com/office/drawing/2014/chartex" xmlns:cx1="http://schemas.microsoft.com/office/drawing/2015/9/8/chartex" xmlns:cx2="http://schemas.microsoft.com/office/drawing/2015/10/21/chartex" xmlns:cx3="http://schemas.microsoft.com/office/drawing/2016/5/9/chartex" xmlns:cx4="http://schemas.microsoft.com/office/drawing/2016/5/10/chartex" xmlns:cx5="http://schemas.microsoft.com/office/drawing/2016/5/11/chartex" xmlns:cx6="http://schemas.microsoft.com/office/drawing/2016/5/12/chartex" xmlns:cx7="http://schemas.microsoft.com/office/drawing/2016/5/13/chartex" xmlns:cx8="http://schemas.microsoft.com/office/drawing/2016/5/14/chartex" xmlns:mc="http://schemas.openxmlformats.org/markup-compatibility/2006" xmlns:aink="http://schemas.microsoft.com/office/drawing/2016/ink" xmlns:am3d="http://schemas.microsoft.com/office/drawing/2017/model3d" xmlns:o="urn:schemas-microsoft-com:office:office" xmlns:oel="http://schemas.microsoft.com/office/2019/extlst" xmlns:r="http://schemas.openxmlformats.org/officeDocument/2006/relationships" xmlns:m="http://schemas.openxmlformats.org/officeDocument/2006/math" xmlns:v="urn:schemas-microsoft-com:vml" xmlns:wp14="http://schemas.microsoft.com/office/word/2010/wordprocessingDrawing" xmlns:wp="http://schemas.openxmlformats.org/drawingml/2006/wordprocessingDrawing" xmlns:w10="urn:schemas-microsoft-com:office:word" xmlns:w="http://schemas.openxmlformats.org/wordprocessingml/2006/main" xmlns:w14="http://schemas.microsoft.com/office/word/2010/wordml" xmlns:w15="http://schemas.microsoft.com/office/word/2012/wordml" xmlns:w16cex="http://schemas.microsoft.com/office/word/2018/wordml/cex" xmlns:w16cid="http://schemas.microsoft.com/office/word/2016/wordml/cid" xmlns:w16="http://schemas.microsoft.com/office/word/2018/wordml" xmlns:w16sdtdh="http://schemas.microsoft.com/office/word/2020/wordml/sdtdatahash" xmlns:w16se="http://schemas.microsoft.com/office/word/2015/wordml/symex" xmlns:wpg="http://schemas.microsoft.com/office/word/2010/wordprocessingGroup" xmlns:wpi="http://schemas.microsoft.com/office/word/2010/wordprocessingInk" xmlns:wne="http://schemas.microsoft.com/office/word/2006/wordml" xmlns:wps="http://schemas.microsoft.com/office/word/2010/wordprocessingShape" mc:Ignorable="w14 w15 w16se w16cid w16 w16cex w16sdtdh wp14">
+<w:ftr xmlns:wpc="http://schemas.microsoft.com/office/word/2010/wordprocessingCanvas" xmlns:cx="http://schemas.microsoft.com/office/drawing/2014/chartex" xmlns:cx1="http://schemas.microsoft.com/office/drawing/2015/9/8/chartex" xmlns:cx2="http://schemas.microsoft.com/office/drawing/2015/10/21/chartex" xmlns:cx3="http://schemas.microsoft.com/office/drawing/2016/5/9/chartex" xmlns:cx4="http://schemas.microsoft.com/office/drawing/2016/5/10/chartex" xmlns:cx5="http://schemas.microsoft.com/office/drawing/2016/5/11/chartex" xmlns:cx6="http://schemas.microsoft.com/office/drawing/2016/5/12/chartex" xmlns:cx7="http://schemas.microsoft.com/office/drawing/2016/5/13/chartex" xmlns:cx8="http://schemas.microsoft.com/office/drawing/2016/5/14/chartex" xmlns:mc="http://schemas.openxmlformats.org/markup-compatibility/2006" xmlns:aink="http://schemas.microsoft.com/office/drawing/2016/ink" xmlns:am3d="http://schemas.microsoft.com/office/drawing/2017/model3d" xmlns:o="urn:schemas-microsoft-com:office:office" xmlns:oel="http://schemas.microsoft.com/office/2019/extlst" xmlns:r="http://schemas.openxmlformats.org/officeDocument/2006/relationships" xmlns:m="http://schemas.openxmlformats.org/officeDocument/2006/math" xmlns:v="urn:schemas-microsoft-com:vml" xmlns:wp14="http://schemas.microsoft.com/office/word/2010/wordprocessingDrawing" xmlns:wp="http://schemas.openxmlformats.org/drawingml/2006/wordprocessingDrawing" xmlns:w10="urn:schemas-microsoft-com:office:word" xmlns:w="http://schemas.openxmlformats.org/wordprocessingml/2006/main" xmlns:w14="http://schemas.microsoft.com/office/word/2010/wordml" xmlns:w15="http://schemas.microsoft.com/office/word/2012/wordml" xmlns:w16cex="http://schemas.microsoft.com/office/word/2018/wordml/cex" xmlns:w16cid="http://schemas.microsoft.com/office/word/2016/wordml/cid" xmlns:w16="http://schemas.microsoft.com/office/word/2018/wordml" xmlns:w16du="http://schemas.microsoft.com/office/word/2023/wordml/word16du" xmlns:w16sdtdh="http://schemas.microsoft.com/office/word/2020/wordml/sdtdatahash" xmlns:w16sdtfl="http://schemas.microsoft.com/office/word/2024/wordml/sdtformatlock" xmlns:w16se="http://schemas.microsoft.com/office/word/2015/wordml/symex" xmlns:wpg="http://schemas.microsoft.com/office/word/2010/wordprocessingGroup" xmlns:wpi="http://schemas.microsoft.com/office/word/2010/wordprocessingInk" xmlns:wne="http://schemas.microsoft.com/office/word/2006/wordml" xmlns:wps="http://schemas.microsoft.com/office/word/2010/wordprocessingShape" mc:Ignorable="w14 w15 w16se w16cid w16 w16cex w16sdtdh w16sdtfl w16du wp14">
   <w:p>
     <w:pPr>
       <w:pStyle w:val="Fuzeile"/>
@@ -6170,7 +5390,7 @@
 </file>
 
 <file path=word/footer2.xml><?xml version="1.0" encoding="utf-8"?>
-<w:ftr xmlns:wpc="http://schemas.microsoft.com/office/word/2010/wordprocessingCanvas" xmlns:cx="http://schemas.microsoft.com/office/drawing/2014/chartex" xmlns:cx1="http://schemas.microsoft.com/office/drawing/2015/9/8/chartex" xmlns:cx2="http://schemas.microsoft.com/office/drawing/2015/10/21/chartex" xmlns:cx3="http://schemas.microsoft.com/office/drawing/2016/5/9/chartex" xmlns:cx4="http://schemas.microsoft.com/office/drawing/2016/5/10/chartex" xmlns:cx5="http://schemas.microsoft.com/office/drawing/2016/5/11/chartex" xmlns:cx6="http://schemas.microsoft.com/office/drawing/2016/5/12/chartex" xmlns:cx7="http://schemas.microsoft.com/office/drawing/2016/5/13/chartex" xmlns:cx8="http://schemas.microsoft.com/office/drawing/2016/5/14/chartex" xmlns:mc="http://schemas.openxmlformats.org/markup-compatibility/2006" xmlns:aink="http://schemas.microsoft.com/office/drawing/2016/ink" xmlns:am3d="http://schemas.microsoft.com/office/drawing/2017/model3d" xmlns:o="urn:schemas-microsoft-com:office:office" xmlns:oel="http://schemas.microsoft.com/office/2019/extlst" xmlns:r="http://schemas.openxmlformats.org/officeDocument/2006/relationships" xmlns:m="http://schemas.openxmlformats.org/officeDocument/2006/math" xmlns:v="urn:schemas-microsoft-com:vml" xmlns:wp14="http://schemas.microsoft.com/office/word/2010/wordprocessingDrawing" xmlns:wp="http://schemas.openxmlformats.org/drawingml/2006/wordprocessingDrawing" xmlns:w10="urn:schemas-microsoft-com:office:word" xmlns:w="http://schemas.openxmlformats.org/wordprocessingml/2006/main" xmlns:w14="http://schemas.microsoft.com/office/word/2010/wordml" xmlns:w15="http://schemas.microsoft.com/office/word/2012/wordml" xmlns:w16cex="http://schemas.microsoft.com/office/word/2018/wordml/cex" xmlns:w16cid="http://schemas.microsoft.com/office/word/2016/wordml/cid" xmlns:w16="http://schemas.microsoft.com/office/word/2018/wordml" xmlns:w16sdtdh="http://schemas.microsoft.com/office/word/2020/wordml/sdtdatahash" xmlns:w16se="http://schemas.microsoft.com/office/word/2015/wordml/symex" xmlns:wpg="http://schemas.microsoft.com/office/word/2010/wordprocessingGroup" xmlns:wpi="http://schemas.microsoft.com/office/word/2010/wordprocessingInk" xmlns:wne="http://schemas.microsoft.com/office/word/2006/wordml" xmlns:wps="http://schemas.microsoft.com/office/word/2010/wordprocessingShape" mc:Ignorable="w14 w15 w16se w16cid w16 w16cex w16sdtdh wp14">
+<w:ftr xmlns:wpc="http://schemas.microsoft.com/office/word/2010/wordprocessingCanvas" xmlns:cx="http://schemas.microsoft.com/office/drawing/2014/chartex" xmlns:cx1="http://schemas.microsoft.com/office/drawing/2015/9/8/chartex" xmlns:cx2="http://schemas.microsoft.com/office/drawing/2015/10/21/chartex" xmlns:cx3="http://schemas.microsoft.com/office/drawing/2016/5/9/chartex" xmlns:cx4="http://schemas.microsoft.com/office/drawing/2016/5/10/chartex" xmlns:cx5="http://schemas.microsoft.com/office/drawing/2016/5/11/chartex" xmlns:cx6="http://schemas.microsoft.com/office/drawing/2016/5/12/chartex" xmlns:cx7="http://schemas.microsoft.com/office/drawing/2016/5/13/chartex" xmlns:cx8="http://schemas.microsoft.com/office/drawing/2016/5/14/chartex" xmlns:mc="http://schemas.openxmlformats.org/markup-compatibility/2006" xmlns:aink="http://schemas.microsoft.com/office/drawing/2016/ink" xmlns:am3d="http://schemas.microsoft.com/office/drawing/2017/model3d" xmlns:o="urn:schemas-microsoft-com:office:office" xmlns:oel="http://schemas.microsoft.com/office/2019/extlst" xmlns:r="http://schemas.openxmlformats.org/officeDocument/2006/relationships" xmlns:m="http://schemas.openxmlformats.org/officeDocument/2006/math" xmlns:v="urn:schemas-microsoft-com:vml" xmlns:wp14="http://schemas.microsoft.com/office/word/2010/wordprocessingDrawing" xmlns:wp="http://schemas.openxmlformats.org/drawingml/2006/wordprocessingDrawing" xmlns:w10="urn:schemas-microsoft-com:office:word" xmlns:w="http://schemas.openxmlformats.org/wordprocessingml/2006/main" xmlns:w14="http://schemas.microsoft.com/office/word/2010/wordml" xmlns:w15="http://schemas.microsoft.com/office/word/2012/wordml" xmlns:w16cex="http://schemas.microsoft.com/office/word/2018/wordml/cex" xmlns:w16cid="http://schemas.microsoft.com/office/word/2016/wordml/cid" xmlns:w16="http://schemas.microsoft.com/office/word/2018/wordml" xmlns:w16du="http://schemas.microsoft.com/office/word/2023/wordml/word16du" xmlns:w16sdtdh="http://schemas.microsoft.com/office/word/2020/wordml/sdtdatahash" xmlns:w16sdtfl="http://schemas.microsoft.com/office/word/2024/wordml/sdtformatlock" xmlns:w16se="http://schemas.microsoft.com/office/word/2015/wordml/symex" xmlns:wpg="http://schemas.microsoft.com/office/word/2010/wordprocessingGroup" xmlns:wpi="http://schemas.microsoft.com/office/word/2010/wordprocessingInk" xmlns:wne="http://schemas.microsoft.com/office/word/2006/wordml" xmlns:wps="http://schemas.microsoft.com/office/word/2010/wordprocessingShape" mc:Ignorable="w14 w15 w16se w16cid w16 w16cex w16sdtdh w16sdtfl w16du wp14">
   <w:sdt>
     <w:sdtPr>
       <w:id w:val="-2084909199"/>
@@ -6215,7 +5435,7 @@
 </file>
 
 <file path=word/footer3.xml><?xml version="1.0" encoding="utf-8"?>
-<w:ftr xmlns:wpc="http://schemas.microsoft.com/office/word/2010/wordprocessingCanvas" xmlns:cx="http://schemas.microsoft.com/office/drawing/2014/chartex" xmlns:cx1="http://schemas.microsoft.com/office/drawing/2015/9/8/chartex" xmlns:cx2="http://schemas.microsoft.com/office/drawing/2015/10/21/chartex" xmlns:cx3="http://schemas.microsoft.com/office/drawing/2016/5/9/chartex" xmlns:cx4="http://schemas.microsoft.com/office/drawing/2016/5/10/chartex" xmlns:cx5="http://schemas.microsoft.com/office/drawing/2016/5/11/chartex" xmlns:cx6="http://schemas.microsoft.com/office/drawing/2016/5/12/chartex" xmlns:cx7="http://schemas.microsoft.com/office/drawing/2016/5/13/chartex" xmlns:cx8="http://schemas.microsoft.com/office/drawing/2016/5/14/chartex" xmlns:mc="http://schemas.openxmlformats.org/markup-compatibility/2006" xmlns:aink="http://schemas.microsoft.com/office/drawing/2016/ink" xmlns:am3d="http://schemas.microsoft.com/office/drawing/2017/model3d" xmlns:o="urn:schemas-microsoft-com:office:office" xmlns:oel="http://schemas.microsoft.com/office/2019/extlst" xmlns:r="http://schemas.openxmlformats.org/officeDocument/2006/relationships" xmlns:m="http://schemas.openxmlformats.org/officeDocument/2006/math" xmlns:v="urn:schemas-microsoft-com:vml" xmlns:wp14="http://schemas.microsoft.com/office/word/2010/wordprocessingDrawing" xmlns:wp="http://schemas.openxmlformats.org/drawingml/2006/wordprocessingDrawing" xmlns:w10="urn:schemas-microsoft-com:office:word" xmlns:w="http://schemas.openxmlformats.org/wordprocessingml/2006/main" xmlns:w14="http://schemas.microsoft.com/office/word/2010/wordml" xmlns:w15="http://schemas.microsoft.com/office/word/2012/wordml" xmlns:w16cex="http://schemas.microsoft.com/office/word/2018/wordml/cex" xmlns:w16cid="http://schemas.microsoft.com/office/word/2016/wordml/cid" xmlns:w16="http://schemas.microsoft.com/office/word/2018/wordml" xmlns:w16sdtdh="http://schemas.microsoft.com/office/word/2020/wordml/sdtdatahash" xmlns:w16se="http://schemas.microsoft.com/office/word/2015/wordml/symex" xmlns:wpg="http://schemas.microsoft.com/office/word/2010/wordprocessingGroup" xmlns:wpi="http://schemas.microsoft.com/office/word/2010/wordprocessingInk" xmlns:wne="http://schemas.microsoft.com/office/word/2006/wordml" xmlns:wps="http://schemas.microsoft.com/office/word/2010/wordprocessingShape" mc:Ignorable="w14 w15 w16se w16cid w16 w16cex w16sdtdh wp14">
+<w:ftr xmlns:wpc="http://schemas.microsoft.com/office/word/2010/wordprocessingCanvas" xmlns:cx="http://schemas.microsoft.com/office/drawing/2014/chartex" xmlns:cx1="http://schemas.microsoft.com/office/drawing/2015/9/8/chartex" xmlns:cx2="http://schemas.microsoft.com/office/drawing/2015/10/21/chartex" xmlns:cx3="http://schemas.microsoft.com/office/drawing/2016/5/9/chartex" xmlns:cx4="http://schemas.microsoft.com/office/drawing/2016/5/10/chartex" xmlns:cx5="http://schemas.microsoft.com/office/drawing/2016/5/11/chartex" xmlns:cx6="http://schemas.microsoft.com/office/drawing/2016/5/12/chartex" xmlns:cx7="http://schemas.microsoft.com/office/drawing/2016/5/13/chartex" xmlns:cx8="http://schemas.microsoft.com/office/drawing/2016/5/14/chartex" xmlns:mc="http://schemas.openxmlformats.org/markup-compatibility/2006" xmlns:aink="http://schemas.microsoft.com/office/drawing/2016/ink" xmlns:am3d="http://schemas.microsoft.com/office/drawing/2017/model3d" xmlns:o="urn:schemas-microsoft-com:office:office" xmlns:oel="http://schemas.microsoft.com/office/2019/extlst" xmlns:r="http://schemas.openxmlformats.org/officeDocument/2006/relationships" xmlns:m="http://schemas.openxmlformats.org/officeDocument/2006/math" xmlns:v="urn:schemas-microsoft-com:vml" xmlns:wp14="http://schemas.microsoft.com/office/word/2010/wordprocessingDrawing" xmlns:wp="http://schemas.openxmlformats.org/drawingml/2006/wordprocessingDrawing" xmlns:w10="urn:schemas-microsoft-com:office:word" xmlns:w="http://schemas.openxmlformats.org/wordprocessingml/2006/main" xmlns:w14="http://schemas.microsoft.com/office/word/2010/wordml" xmlns:w15="http://schemas.microsoft.com/office/word/2012/wordml" xmlns:w16cex="http://schemas.microsoft.com/office/word/2018/wordml/cex" xmlns:w16cid="http://schemas.microsoft.com/office/word/2016/wordml/cid" xmlns:w16="http://schemas.microsoft.com/office/word/2018/wordml" xmlns:w16du="http://schemas.microsoft.com/office/word/2023/wordml/word16du" xmlns:w16sdtdh="http://schemas.microsoft.com/office/word/2020/wordml/sdtdatahash" xmlns:w16sdtfl="http://schemas.microsoft.com/office/word/2024/wordml/sdtformatlock" xmlns:w16se="http://schemas.microsoft.com/office/word/2015/wordml/symex" xmlns:wpg="http://schemas.microsoft.com/office/word/2010/wordprocessingGroup" xmlns:wpi="http://schemas.microsoft.com/office/word/2010/wordprocessingInk" xmlns:wne="http://schemas.microsoft.com/office/word/2006/wordml" xmlns:wps="http://schemas.microsoft.com/office/word/2010/wordprocessingShape" mc:Ignorable="w14 w15 w16se w16cid w16 w16cex w16sdtdh w16sdtfl w16du wp14">
   <w:p>
     <w:pPr>
       <w:pStyle w:val="Fuzeile"/>
@@ -6225,7 +5445,7 @@
 </file>
 
 <file path=word/footnotes.xml><?xml version="1.0" encoding="utf-8"?>
-<w:footnotes xmlns:wpc="http://schemas.microsoft.com/office/word/2010/wordprocessingCanvas" xmlns:cx="http://schemas.microsoft.com/office/drawing/2014/chartex" xmlns:cx1="http://schemas.microsoft.com/office/drawing/2015/9/8/chartex" xmlns:cx2="http://schemas.microsoft.com/office/drawing/2015/10/21/chartex" xmlns:cx3="http://schemas.microsoft.com/office/drawing/2016/5/9/chartex" xmlns:cx4="http://schemas.microsoft.com/office/drawing/2016/5/10/chartex" xmlns:cx5="http://schemas.microsoft.com/office/drawing/2016/5/11/chartex" xmlns:cx6="http://schemas.microsoft.com/office/drawing/2016/5/12/chartex" xmlns:cx7="http://schemas.microsoft.com/office/drawing/2016/5/13/chartex" xmlns:cx8="http://schemas.microsoft.com/office/drawing/2016/5/14/chartex" xmlns:mc="http://schemas.openxmlformats.org/markup-compatibility/2006" xmlns:aink="http://schemas.microsoft.com/office/drawing/2016/ink" xmlns:am3d="http://schemas.microsoft.com/office/drawing/2017/model3d" xmlns:o="urn:schemas-microsoft-com:office:office" xmlns:oel="http://schemas.microsoft.com/office/2019/extlst" xmlns:r="http://schemas.openxmlformats.org/officeDocument/2006/relationships" xmlns:m="http://schemas.openxmlformats.org/officeDocument/2006/math" xmlns:v="urn:schemas-microsoft-com:vml" xmlns:wp14="http://schemas.microsoft.com/office/word/2010/wordprocessingDrawing" xmlns:wp="http://schemas.openxmlformats.org/drawingml/2006/wordprocessingDrawing" xmlns:w10="urn:schemas-microsoft-com:office:word" xmlns:w="http://schemas.openxmlformats.org/wordprocessingml/2006/main" xmlns:w14="http://schemas.microsoft.com/office/word/2010/wordml" xmlns:w15="http://schemas.microsoft.com/office/word/2012/wordml" xmlns:w16cex="http://schemas.microsoft.com/office/word/2018/wordml/cex" xmlns:w16cid="http://schemas.microsoft.com/office/word/2016/wordml/cid" xmlns:w16="http://schemas.microsoft.com/office/word/2018/wordml" xmlns:w16sdtdh="http://schemas.microsoft.com/office/word/2020/wordml/sdtdatahash" xmlns:w16se="http://schemas.microsoft.com/office/word/2015/wordml/symex" xmlns:wpg="http://schemas.microsoft.com/office/word/2010/wordprocessingGroup" xmlns:wpi="http://schemas.microsoft.com/office/word/2010/wordprocessingInk" xmlns:wne="http://schemas.microsoft.com/office/word/2006/wordml" xmlns:wps="http://schemas.microsoft.com/office/word/2010/wordprocessingShape" mc:Ignorable="w14 w15 w16se w16cid w16 w16cex w16sdtdh wp14">
+<w:footnotes xmlns:wpc="http://schemas.microsoft.com/office/word/2010/wordprocessingCanvas" xmlns:cx="http://schemas.microsoft.com/office/drawing/2014/chartex" xmlns:cx1="http://schemas.microsoft.com/office/drawing/2015/9/8/chartex" xmlns:cx2="http://schemas.microsoft.com/office/drawing/2015/10/21/chartex" xmlns:cx3="http://schemas.microsoft.com/office/drawing/2016/5/9/chartex" xmlns:cx4="http://schemas.microsoft.com/office/drawing/2016/5/10/chartex" xmlns:cx5="http://schemas.microsoft.com/office/drawing/2016/5/11/chartex" xmlns:cx6="http://schemas.microsoft.com/office/drawing/2016/5/12/chartex" xmlns:cx7="http://schemas.microsoft.com/office/drawing/2016/5/13/chartex" xmlns:cx8="http://schemas.microsoft.com/office/drawing/2016/5/14/chartex" xmlns:mc="http://schemas.openxmlformats.org/markup-compatibility/2006" xmlns:aink="http://schemas.microsoft.com/office/drawing/2016/ink" xmlns:am3d="http://schemas.microsoft.com/office/drawing/2017/model3d" xmlns:o="urn:schemas-microsoft-com:office:office" xmlns:oel="http://schemas.microsoft.com/office/2019/extlst" xmlns:r="http://schemas.openxmlformats.org/officeDocument/2006/relationships" xmlns:m="http://schemas.openxmlformats.org/officeDocument/2006/math" xmlns:v="urn:schemas-microsoft-com:vml" xmlns:wp14="http://schemas.microsoft.com/office/word/2010/wordprocessingDrawing" xmlns:wp="http://schemas.openxmlformats.org/drawingml/2006/wordprocessingDrawing" xmlns:w10="urn:schemas-microsoft-com:office:word" xmlns:w="http://schemas.openxmlformats.org/wordprocessingml/2006/main" xmlns:w14="http://schemas.microsoft.com/office/word/2010/wordml" xmlns:w15="http://schemas.microsoft.com/office/word/2012/wordml" xmlns:w16cex="http://schemas.microsoft.com/office/word/2018/wordml/cex" xmlns:w16cid="http://schemas.microsoft.com/office/word/2016/wordml/cid" xmlns:w16="http://schemas.microsoft.com/office/word/2018/wordml" xmlns:w16du="http://schemas.microsoft.com/office/word/2023/wordml/word16du" xmlns:w16sdtdh="http://schemas.microsoft.com/office/word/2020/wordml/sdtdatahash" xmlns:w16sdtfl="http://schemas.microsoft.com/office/word/2024/wordml/sdtformatlock" xmlns:w16se="http://schemas.microsoft.com/office/word/2015/wordml/symex" xmlns:wpg="http://schemas.microsoft.com/office/word/2010/wordprocessingGroup" xmlns:wpi="http://schemas.microsoft.com/office/word/2010/wordprocessingInk" xmlns:wne="http://schemas.microsoft.com/office/word/2006/wordml" xmlns:wps="http://schemas.microsoft.com/office/word/2010/wordprocessingShape" mc:Ignorable="w14 w15 w16se w16cid w16 w16cex w16sdtdh w16sdtfl w16du wp14">
   <w:footnote w:type="separator" w:id="-1">
     <w:p>
       <w:pPr>
@@ -6250,7 +5470,7 @@
 </file>
 
 <file path=word/header1.xml><?xml version="1.0" encoding="utf-8"?>
-<w:hdr xmlns:wpc="http://schemas.microsoft.com/office/word/2010/wordprocessingCanvas" xmlns:cx="http://schemas.microsoft.com/office/drawing/2014/chartex" xmlns:cx1="http://schemas.microsoft.com/office/drawing/2015/9/8/chartex" xmlns:cx2="http://schemas.microsoft.com/office/drawing/2015/10/21/chartex" xmlns:cx3="http://schemas.microsoft.com/office/drawing/2016/5/9/chartex" xmlns:cx4="http://schemas.microsoft.com/office/drawing/2016/5/10/chartex" xmlns:cx5="http://schemas.microsoft.com/office/drawing/2016/5/11/chartex" xmlns:cx6="http://schemas.microsoft.com/office/drawing/2016/5/12/chartex" xmlns:cx7="http://schemas.microsoft.com/office/drawing/2016/5/13/chartex" xmlns:cx8="http://schemas.microsoft.com/office/drawing/2016/5/14/chartex" xmlns:mc="http://schemas.openxmlformats.org/markup-compatibility/2006" xmlns:aink="http://schemas.microsoft.com/office/drawing/2016/ink" xmlns:am3d="http://schemas.microsoft.com/office/drawing/2017/model3d" xmlns:o="urn:schemas-microsoft-com:office:office" xmlns:oel="http://schemas.microsoft.com/office/2019/extlst" xmlns:r="http://schemas.openxmlformats.org/officeDocument/2006/relationships" xmlns:m="http://schemas.openxmlformats.org/officeDocument/2006/math" xmlns:v="urn:schemas-microsoft-com:vml" xmlns:wp14="http://schemas.microsoft.com/office/word/2010/wordprocessingDrawing" xmlns:wp="http://schemas.openxmlformats.org/drawingml/2006/wordprocessingDrawing" xmlns:w10="urn:schemas-microsoft-com:office:word" xmlns:w="http://schemas.openxmlformats.org/wordprocessingml/2006/main" xmlns:w14="http://schemas.microsoft.com/office/word/2010/wordml" xmlns:w15="http://schemas.microsoft.com/office/word/2012/wordml" xmlns:w16cex="http://schemas.microsoft.com/office/word/2018/wordml/cex" xmlns:w16cid="http://schemas.microsoft.com/office/word/2016/wordml/cid" xmlns:w16="http://schemas.microsoft.com/office/word/2018/wordml" xmlns:w16sdtdh="http://schemas.microsoft.com/office/word/2020/wordml/sdtdatahash" xmlns:w16se="http://schemas.microsoft.com/office/word/2015/wordml/symex" xmlns:wpg="http://schemas.microsoft.com/office/word/2010/wordprocessingGroup" xmlns:wpi="http://schemas.microsoft.com/office/word/2010/wordprocessingInk" xmlns:wne="http://schemas.microsoft.com/office/word/2006/wordml" xmlns:wps="http://schemas.microsoft.com/office/word/2010/wordprocessingShape" mc:Ignorable="w14 w15 w16se w16cid w16 w16cex w16sdtdh wp14">
+<w:hdr xmlns:wpc="http://schemas.microsoft.com/office/word/2010/wordprocessingCanvas" xmlns:cx="http://schemas.microsoft.com/office/drawing/2014/chartex" xmlns:cx1="http://schemas.microsoft.com/office/drawing/2015/9/8/chartex" xmlns:cx2="http://schemas.microsoft.com/office/drawing/2015/10/21/chartex" xmlns:cx3="http://schemas.microsoft.com/office/drawing/2016/5/9/chartex" xmlns:cx4="http://schemas.microsoft.com/office/drawing/2016/5/10/chartex" xmlns:cx5="http://schemas.microsoft.com/office/drawing/2016/5/11/chartex" xmlns:cx6="http://schemas.microsoft.com/office/drawing/2016/5/12/chartex" xmlns:cx7="http://schemas.microsoft.com/office/drawing/2016/5/13/chartex" xmlns:cx8="http://schemas.microsoft.com/office/drawing/2016/5/14/chartex" xmlns:mc="http://schemas.openxmlformats.org/markup-compatibility/2006" xmlns:aink="http://schemas.microsoft.com/office/drawing/2016/ink" xmlns:am3d="http://schemas.microsoft.com/office/drawing/2017/model3d" xmlns:o="urn:schemas-microsoft-com:office:office" xmlns:oel="http://schemas.microsoft.com/office/2019/extlst" xmlns:r="http://schemas.openxmlformats.org/officeDocument/2006/relationships" xmlns:m="http://schemas.openxmlformats.org/officeDocument/2006/math" xmlns:v="urn:schemas-microsoft-com:vml" xmlns:wp14="http://schemas.microsoft.com/office/word/2010/wordprocessingDrawing" xmlns:wp="http://schemas.openxmlformats.org/drawingml/2006/wordprocessingDrawing" xmlns:w10="urn:schemas-microsoft-com:office:word" xmlns:w="http://schemas.openxmlformats.org/wordprocessingml/2006/main" xmlns:w14="http://schemas.microsoft.com/office/word/2010/wordml" xmlns:w15="http://schemas.microsoft.com/office/word/2012/wordml" xmlns:w16cex="http://schemas.microsoft.com/office/word/2018/wordml/cex" xmlns:w16cid="http://schemas.microsoft.com/office/word/2016/wordml/cid" xmlns:w16="http://schemas.microsoft.com/office/word/2018/wordml" xmlns:w16du="http://schemas.microsoft.com/office/word/2023/wordml/word16du" xmlns:w16sdtdh="http://schemas.microsoft.com/office/word/2020/wordml/sdtdatahash" xmlns:w16sdtfl="http://schemas.microsoft.com/office/word/2024/wordml/sdtformatlock" xmlns:w16se="http://schemas.microsoft.com/office/word/2015/wordml/symex" xmlns:wpg="http://schemas.microsoft.com/office/word/2010/wordprocessingGroup" xmlns:wpi="http://schemas.microsoft.com/office/word/2010/wordprocessingInk" xmlns:wne="http://schemas.microsoft.com/office/word/2006/wordml" xmlns:wps="http://schemas.microsoft.com/office/word/2010/wordprocessingShape" mc:Ignorable="w14 w15 w16se w16cid w16 w16cex w16sdtdh w16sdtfl w16du wp14">
   <w:p>
     <w:pPr>
       <w:pStyle w:val="Kopfzeile"/>
@@ -6260,7 +5480,7 @@
 </file>
 
 <file path=word/header2.xml><?xml version="1.0" encoding="utf-8"?>
-<w:hdr xmlns:wpc="http://schemas.microsoft.com/office/word/2010/wordprocessingCanvas" xmlns:cx="http://schemas.microsoft.com/office/drawing/2014/chartex" xmlns:cx1="http://schemas.microsoft.com/office/drawing/2015/9/8/chartex" xmlns:cx2="http://schemas.microsoft.com/office/drawing/2015/10/21/chartex" xmlns:cx3="http://schemas.microsoft.com/office/drawing/2016/5/9/chartex" xmlns:cx4="http://schemas.microsoft.com/office/drawing/2016/5/10/chartex" xmlns:cx5="http://schemas.microsoft.com/office/drawing/2016/5/11/chartex" xmlns:cx6="http://schemas.microsoft.com/office/drawing/2016/5/12/chartex" xmlns:cx7="http://schemas.microsoft.com/office/drawing/2016/5/13/chartex" xmlns:cx8="http://schemas.microsoft.com/office/drawing/2016/5/14/chartex" xmlns:mc="http://schemas.openxmlformats.org/markup-compatibility/2006" xmlns:aink="http://schemas.microsoft.com/office/drawing/2016/ink" xmlns:am3d="http://schemas.microsoft.com/office/drawing/2017/model3d" xmlns:o="urn:schemas-microsoft-com:office:office" xmlns:oel="http://schemas.microsoft.com/office/2019/extlst" xmlns:r="http://schemas.openxmlformats.org/officeDocument/2006/relationships" xmlns:m="http://schemas.openxmlformats.org/officeDocument/2006/math" xmlns:v="urn:schemas-microsoft-com:vml" xmlns:wp14="http://schemas.microsoft.com/office/word/2010/wordprocessingDrawing" xmlns:wp="http://schemas.openxmlformats.org/drawingml/2006/wordprocessingDrawing" xmlns:w10="urn:schemas-microsoft-com:office:word" xmlns:w="http://schemas.openxmlformats.org/wordprocessingml/2006/main" xmlns:w14="http://schemas.microsoft.com/office/word/2010/wordml" xmlns:w15="http://schemas.microsoft.com/office/word/2012/wordml" xmlns:w16cex="http://schemas.microsoft.com/office/word/2018/wordml/cex" xmlns:w16cid="http://schemas.microsoft.com/office/word/2016/wordml/cid" xmlns:w16="http://schemas.microsoft.com/office/word/2018/wordml" xmlns:w16sdtdh="http://schemas.microsoft.com/office/word/2020/wordml/sdtdatahash" xmlns:w16se="http://schemas.microsoft.com/office/word/2015/wordml/symex" xmlns:wpg="http://schemas.microsoft.com/office/word/2010/wordprocessingGroup" xmlns:wpi="http://schemas.microsoft.com/office/word/2010/wordprocessingInk" xmlns:wne="http://schemas.microsoft.com/office/word/2006/wordml" xmlns:wps="http://schemas.microsoft.com/office/word/2010/wordprocessingShape" mc:Ignorable="w14 w15 w16se w16cid w16 w16cex w16sdtdh wp14">
+<w:hdr xmlns:wpc="http://schemas.microsoft.com/office/word/2010/wordprocessingCanvas" xmlns:cx="http://schemas.microsoft.com/office/drawing/2014/chartex" xmlns:cx1="http://schemas.microsoft.com/office/drawing/2015/9/8/chartex" xmlns:cx2="http://schemas.microsoft.com/office/drawing/2015/10/21/chartex" xmlns:cx3="http://schemas.microsoft.com/office/drawing/2016/5/9/chartex" xmlns:cx4="http://schemas.microsoft.com/office/drawing/2016/5/10/chartex" xmlns:cx5="http://schemas.microsoft.com/office/drawing/2016/5/11/chartex" xmlns:cx6="http://schemas.microsoft.com/office/drawing/2016/5/12/chartex" xmlns:cx7="http://schemas.microsoft.com/office/drawing/2016/5/13/chartex" xmlns:cx8="http://schemas.microsoft.com/office/drawing/2016/5/14/chartex" xmlns:mc="http://schemas.openxmlformats.org/markup-compatibility/2006" xmlns:aink="http://schemas.microsoft.com/office/drawing/2016/ink" xmlns:am3d="http://schemas.microsoft.com/office/drawing/2017/model3d" xmlns:o="urn:schemas-microsoft-com:office:office" xmlns:oel="http://schemas.microsoft.com/office/2019/extlst" xmlns:r="http://schemas.openxmlformats.org/officeDocument/2006/relationships" xmlns:m="http://schemas.openxmlformats.org/officeDocument/2006/math" xmlns:v="urn:schemas-microsoft-com:vml" xmlns:wp14="http://schemas.microsoft.com/office/word/2010/wordprocessingDrawing" xmlns:wp="http://schemas.openxmlformats.org/drawingml/2006/wordprocessingDrawing" xmlns:w10="urn:schemas-microsoft-com:office:word" xmlns:w="http://schemas.openxmlformats.org/wordprocessingml/2006/main" xmlns:w14="http://schemas.microsoft.com/office/word/2010/wordml" xmlns:w15="http://schemas.microsoft.com/office/word/2012/wordml" xmlns:w16cex="http://schemas.microsoft.com/office/word/2018/wordml/cex" xmlns:w16cid="http://schemas.microsoft.com/office/word/2016/wordml/cid" xmlns:w16="http://schemas.microsoft.com/office/word/2018/wordml" xmlns:w16du="http://schemas.microsoft.com/office/word/2023/wordml/word16du" xmlns:w16sdtdh="http://schemas.microsoft.com/office/word/2020/wordml/sdtdatahash" xmlns:w16sdtfl="http://schemas.microsoft.com/office/word/2024/wordml/sdtformatlock" xmlns:w16se="http://schemas.microsoft.com/office/word/2015/wordml/symex" xmlns:wpg="http://schemas.microsoft.com/office/word/2010/wordprocessingGroup" xmlns:wpi="http://schemas.microsoft.com/office/word/2010/wordprocessingInk" xmlns:wne="http://schemas.microsoft.com/office/word/2006/wordml" xmlns:wps="http://schemas.microsoft.com/office/word/2010/wordprocessingShape" mc:Ignorable="w14 w15 w16se w16cid w16 w16cex w16sdtdh w16sdtfl w16du wp14">
   <w:p>
     <w:pPr>
       <w:pStyle w:val="Kopfzeile"/>
@@ -6270,7 +5490,7 @@
 </file>
 
 <file path=word/header3.xml><?xml version="1.0" encoding="utf-8"?>
-<w:hdr xmlns:wpc="http://schemas.microsoft.com/office/word/2010/wordprocessingCanvas" xmlns:cx="http://schemas.microsoft.com/office/drawing/2014/chartex" xmlns:cx1="http://schemas.microsoft.com/office/drawing/2015/9/8/chartex" xmlns:cx2="http://schemas.microsoft.com/office/drawing/2015/10/21/chartex" xmlns:cx3="http://schemas.microsoft.com/office/drawing/2016/5/9/chartex" xmlns:cx4="http://schemas.microsoft.com/office/drawing/2016/5/10/chartex" xmlns:cx5="http://schemas.microsoft.com/office/drawing/2016/5/11/chartex" xmlns:cx6="http://schemas.microsoft.com/office/drawing/2016/5/12/chartex" xmlns:cx7="http://schemas.microsoft.com/office/drawing/2016/5/13/chartex" xmlns:cx8="http://schemas.microsoft.com/office/drawing/2016/5/14/chartex" xmlns:mc="http://schemas.openxmlformats.org/markup-compatibility/2006" xmlns:aink="http://schemas.microsoft.com/office/drawing/2016/ink" xmlns:am3d="http://schemas.microsoft.com/office/drawing/2017/model3d" xmlns:o="urn:schemas-microsoft-com:office:office" xmlns:oel="http://schemas.microsoft.com/office/2019/extlst" xmlns:r="http://schemas.openxmlformats.org/officeDocument/2006/relationships" xmlns:m="http://schemas.openxmlformats.org/officeDocument/2006/math" xmlns:v="urn:schemas-microsoft-com:vml" xmlns:wp14="http://schemas.microsoft.com/office/word/2010/wordprocessingDrawing" xmlns:wp="http://schemas.openxmlformats.org/drawingml/2006/wordprocessingDrawing" xmlns:w10="urn:schemas-microsoft-com:office:word" xmlns:w="http://schemas.openxmlformats.org/wordprocessingml/2006/main" xmlns:w14="http://schemas.microsoft.com/office/word/2010/wordml" xmlns:w15="http://schemas.microsoft.com/office/word/2012/wordml" xmlns:w16cex="http://schemas.microsoft.com/office/word/2018/wordml/cex" xmlns:w16cid="http://schemas.microsoft.com/office/word/2016/wordml/cid" xmlns:w16="http://schemas.microsoft.com/office/word/2018/wordml" xmlns:w16sdtdh="http://schemas.microsoft.com/office/word/2020/wordml/sdtdatahash" xmlns:w16se="http://schemas.microsoft.com/office/word/2015/wordml/symex" xmlns:wpg="http://schemas.microsoft.com/office/word/2010/wordprocessingGroup" xmlns:wpi="http://schemas.microsoft.com/office/word/2010/wordprocessingInk" xmlns:wne="http://schemas.microsoft.com/office/word/2006/wordml" xmlns:wps="http://schemas.microsoft.com/office/word/2010/wordprocessingShape" mc:Ignorable="w14 w15 w16se w16cid w16 w16cex w16sdtdh wp14">
+<w:hdr xmlns:wpc="http://schemas.microsoft.com/office/word/2010/wordprocessingCanvas" xmlns:cx="http://schemas.microsoft.com/office/drawing/2014/chartex" xmlns:cx1="http://schemas.microsoft.com/office/drawing/2015/9/8/chartex" xmlns:cx2="http://schemas.microsoft.com/office/drawing/2015/10/21/chartex" xmlns:cx3="http://schemas.microsoft.com/office/drawing/2016/5/9/chartex" xmlns:cx4="http://schemas.microsoft.com/office/drawing/2016/5/10/chartex" xmlns:cx5="http://schemas.microsoft.com/office/drawing/2016/5/11/chartex" xmlns:cx6="http://schemas.microsoft.com/office/drawing/2016/5/12/chartex" xmlns:cx7="http://schemas.microsoft.com/office/drawing/2016/5/13/chartex" xmlns:cx8="http://schemas.microsoft.com/office/drawing/2016/5/14/chartex" xmlns:mc="http://schemas.openxmlformats.org/markup-compatibility/2006" xmlns:aink="http://schemas.microsoft.com/office/drawing/2016/ink" xmlns:am3d="http://schemas.microsoft.com/office/drawing/2017/model3d" xmlns:o="urn:schemas-microsoft-com:office:office" xmlns:oel="http://schemas.microsoft.com/office/2019/extlst" xmlns:r="http://schemas.openxmlformats.org/officeDocument/2006/relationships" xmlns:m="http://schemas.openxmlformats.org/officeDocument/2006/math" xmlns:v="urn:schemas-microsoft-com:vml" xmlns:wp14="http://schemas.microsoft.com/office/word/2010/wordprocessingDrawing" xmlns:wp="http://schemas.openxmlformats.org/drawingml/2006/wordprocessingDrawing" xmlns:w10="urn:schemas-microsoft-com:office:word" xmlns:w="http://schemas.openxmlformats.org/wordprocessingml/2006/main" xmlns:w14="http://schemas.microsoft.com/office/word/2010/wordml" xmlns:w15="http://schemas.microsoft.com/office/word/2012/wordml" xmlns:w16cex="http://schemas.microsoft.com/office/word/2018/wordml/cex" xmlns:w16cid="http://schemas.microsoft.com/office/word/2016/wordml/cid" xmlns:w16="http://schemas.microsoft.com/office/word/2018/wordml" xmlns:w16du="http://schemas.microsoft.com/office/word/2023/wordml/word16du" xmlns:w16sdtdh="http://schemas.microsoft.com/office/word/2020/wordml/sdtdatahash" xmlns:w16sdtfl="http://schemas.microsoft.com/office/word/2024/wordml/sdtformatlock" xmlns:w16se="http://schemas.microsoft.com/office/word/2015/wordml/symex" xmlns:wpg="http://schemas.microsoft.com/office/word/2010/wordprocessingGroup" xmlns:wpi="http://schemas.microsoft.com/office/word/2010/wordprocessingInk" xmlns:wne="http://schemas.microsoft.com/office/word/2006/wordml" xmlns:wps="http://schemas.microsoft.com/office/word/2010/wordprocessingShape" mc:Ignorable="w14 w15 w16se w16cid w16 w16cex w16sdtdh w16sdtfl w16du wp14">
   <w:p>
     <w:pPr>
       <w:pStyle w:val="Kopfzeile"/>
@@ -6280,7 +5500,7 @@
 </file>
 
 <file path=word/numbering.xml><?xml version="1.0" encoding="utf-8"?>
-<w:numbering xmlns:wpc="http://schemas.microsoft.com/office/word/2010/wordprocessingCanvas" xmlns:cx="http://schemas.microsoft.com/office/drawing/2014/chartex" xmlns:cx1="http://schemas.microsoft.com/office/drawing/2015/9/8/chartex" xmlns:cx2="http://schemas.microsoft.com/office/drawing/2015/10/21/chartex" xmlns:cx3="http://schemas.microsoft.com/office/drawing/2016/5/9/chartex" xmlns:cx4="http://schemas.microsoft.com/office/drawing/2016/5/10/chartex" xmlns:cx5="http://schemas.microsoft.com/office/drawing/2016/5/11/chartex" xmlns:cx6="http://schemas.microsoft.com/office/drawing/2016/5/12/chartex" xmlns:cx7="http://schemas.microsoft.com/office/drawing/2016/5/13/chartex" xmlns:cx8="http://schemas.microsoft.com/office/drawing/2016/5/14/chartex" xmlns:mc="http://schemas.openxmlformats.org/markup-compatibility/2006" xmlns:aink="http://schemas.microsoft.com/office/drawing/2016/ink" xmlns:am3d="http://schemas.microsoft.com/office/drawing/2017/model3d" xmlns:o="urn:schemas-microsoft-com:office:office" xmlns:oel="http://schemas.microsoft.com/office/2019/extlst" xmlns:r="http://schemas.openxmlformats.org/officeDocument/2006/relationships" xmlns:m="http://schemas.openxmlformats.org/officeDocument/2006/math" xmlns:v="urn:schemas-microsoft-com:vml" xmlns:wp14="http://schemas.microsoft.com/office/word/2010/wordprocessingDrawing" xmlns:wp="http://schemas.openxmlformats.org/drawingml/2006/wordprocessingDrawing" xmlns:w10="urn:schemas-microsoft-com:office:word" xmlns:w="http://schemas.openxmlformats.org/wordprocessingml/2006/main" xmlns:w14="http://schemas.microsoft.com/office/word/2010/wordml" xmlns:w15="http://schemas.microsoft.com/office/word/2012/wordml" xmlns:w16cex="http://schemas.microsoft.com/office/word/2018/wordml/cex" xmlns:w16cid="http://schemas.microsoft.com/office/word/2016/wordml/cid" xmlns:w16="http://schemas.microsoft.com/office/word/2018/wordml" xmlns:w16sdtdh="http://schemas.microsoft.com/office/word/2020/wordml/sdtdatahash" xmlns:w16se="http://schemas.microsoft.com/office/word/2015/wordml/symex" xmlns:wpg="http://schemas.microsoft.com/office/word/2010/wordprocessingGroup" xmlns:wpi="http://schemas.microsoft.com/office/word/2010/wordprocessingInk" xmlns:wne="http://schemas.microsoft.com/office/word/2006/wordml" xmlns:wps="http://schemas.microsoft.com/office/word/2010/wordprocessingShape" mc:Ignorable="w14 w15 w16se w16cid w16 w16cex w16sdtdh wp14">
+<w:numbering xmlns:wpc="http://schemas.microsoft.com/office/word/2010/wordprocessingCanvas" xmlns:cx="http://schemas.microsoft.com/office/drawing/2014/chartex" xmlns:cx1="http://schemas.microsoft.com/office/drawing/2015/9/8/chartex" xmlns:cx2="http://schemas.microsoft.com/office/drawing/2015/10/21/chartex" xmlns:cx3="http://schemas.microsoft.com/office/drawing/2016/5/9/chartex" xmlns:cx4="http://schemas.microsoft.com/office/drawing/2016/5/10/chartex" xmlns:cx5="http://schemas.microsoft.com/office/drawing/2016/5/11/chartex" xmlns:cx6="http://schemas.microsoft.com/office/drawing/2016/5/12/chartex" xmlns:cx7="http://schemas.microsoft.com/office/drawing/2016/5/13/chartex" xmlns:cx8="http://schemas.microsoft.com/office/drawing/2016/5/14/chartex" xmlns:mc="http://schemas.openxmlformats.org/markup-compatibility/2006" xmlns:aink="http://schemas.microsoft.com/office/drawing/2016/ink" xmlns:am3d="http://schemas.microsoft.com/office/drawing/2017/model3d" xmlns:o="urn:schemas-microsoft-com:office:office" xmlns:oel="http://schemas.microsoft.com/office/2019/extlst" xmlns:r="http://schemas.openxmlformats.org/officeDocument/2006/relationships" xmlns:m="http://schemas.openxmlformats.org/officeDocument/2006/math" xmlns:v="urn:schemas-microsoft-com:vml" xmlns:wp14="http://schemas.microsoft.com/office/word/2010/wordprocessingDrawing" xmlns:wp="http://schemas.openxmlformats.org/drawingml/2006/wordprocessingDrawing" xmlns:w10="urn:schemas-microsoft-com:office:word" xmlns:w="http://schemas.openxmlformats.org/wordprocessingml/2006/main" xmlns:w14="http://schemas.microsoft.com/office/word/2010/wordml" xmlns:w15="http://schemas.microsoft.com/office/word/2012/wordml" xmlns:w16cex="http://schemas.microsoft.com/office/word/2018/wordml/cex" xmlns:w16cid="http://schemas.microsoft.com/office/word/2016/wordml/cid" xmlns:w16="http://schemas.microsoft.com/office/word/2018/wordml" xmlns:w16du="http://schemas.microsoft.com/office/word/2023/wordml/word16du" xmlns:w16sdtdh="http://schemas.microsoft.com/office/word/2020/wordml/sdtdatahash" xmlns:w16sdtfl="http://schemas.microsoft.com/office/word/2024/wordml/sdtformatlock" xmlns:w16se="http://schemas.microsoft.com/office/word/2015/wordml/symex" xmlns:wpg="http://schemas.microsoft.com/office/word/2010/wordprocessingGroup" xmlns:wpi="http://schemas.microsoft.com/office/word/2010/wordprocessingInk" xmlns:wne="http://schemas.microsoft.com/office/word/2006/wordml" xmlns:wps="http://schemas.microsoft.com/office/word/2010/wordprocessingShape" mc:Ignorable="w14 w15 w16se w16cid w16 w16cex w16sdtdh w16sdtfl w16du wp14">
   <w:abstractNum w:abstractNumId="0" w15:restartNumberingAfterBreak="0">
     <w:nsid w:val="13432FD2"/>
     <w:multiLevelType w:val="hybridMultilevel"/>
@@ -6777,7 +5997,7 @@
 </file>
 
 <file path=word/styles.xml><?xml version="1.0" encoding="utf-8"?>
-<w:styles xmlns:mc="http://schemas.openxmlformats.org/markup-compatibility/2006" xmlns:r="http://schemas.openxmlformats.org/officeDocument/2006/relationships" xmlns:w="http://schemas.openxmlformats.org/wordprocessingml/2006/main" xmlns:w14="http://schemas.microsoft.com/office/word/2010/wordml" xmlns:w15="http://schemas.microsoft.com/office/word/2012/wordml" xmlns:w16cex="http://schemas.microsoft.com/office/word/2018/wordml/cex" xmlns:w16cid="http://schemas.microsoft.com/office/word/2016/wordml/cid" xmlns:w16="http://schemas.microsoft.com/office/word/2018/wordml" xmlns:w16sdtdh="http://schemas.microsoft.com/office/word/2020/wordml/sdtdatahash" xmlns:w16se="http://schemas.microsoft.com/office/word/2015/wordml/symex" mc:Ignorable="w14 w15 w16se w16cid w16 w16cex w16sdtdh">
+<w:styles xmlns:mc="http://schemas.openxmlformats.org/markup-compatibility/2006" xmlns:r="http://schemas.openxmlformats.org/officeDocument/2006/relationships" xmlns:w="http://schemas.openxmlformats.org/wordprocessingml/2006/main" xmlns:w14="http://schemas.microsoft.com/office/word/2010/wordml" xmlns:w15="http://schemas.microsoft.com/office/word/2012/wordml" xmlns:w16cex="http://schemas.microsoft.com/office/word/2018/wordml/cex" xmlns:w16cid="http://schemas.microsoft.com/office/word/2016/wordml/cid" xmlns:w16="http://schemas.microsoft.com/office/word/2018/wordml" xmlns:w16du="http://schemas.microsoft.com/office/word/2023/wordml/word16du" xmlns:w16sdtdh="http://schemas.microsoft.com/office/word/2020/wordml/sdtdatahash" xmlns:w16sdtfl="http://schemas.microsoft.com/office/word/2024/wordml/sdtformatlock" xmlns:w16se="http://schemas.microsoft.com/office/word/2015/wordml/symex" mc:Ignorable="w14 w15 w16se w16cid w16 w16cex w16sdtdh w16sdtfl w16du">
   <w:docDefaults>
     <w:rPrDefault>
       <w:rPr>
@@ -6899,6 +6119,7 @@
     <w:lsdException w:name="HTML Sample" w:semiHidden="1" w:unhideWhenUsed="1"/>
     <w:lsdException w:name="HTML Typewriter" w:semiHidden="1" w:unhideWhenUsed="1"/>
     <w:lsdException w:name="HTML Variable" w:semiHidden="1" w:unhideWhenUsed="1"/>
+    <w:lsdException w:name="Normal Table" w:semiHidden="1" w:unhideWhenUsed="1"/>
     <w:lsdException w:name="annotation subject" w:semiHidden="1" w:unhideWhenUsed="1"/>
     <w:lsdException w:name="No List" w:semiHidden="1" w:unhideWhenUsed="1"/>
     <w:lsdException w:name="Outline List 1" w:semiHidden="1" w:unhideWhenUsed="1"/>
@@ -6941,8 +6162,11 @@
     <w:lsdException w:name="Table Contemporary" w:semiHidden="1" w:unhideWhenUsed="1"/>
     <w:lsdException w:name="Table Elegant" w:semiHidden="1" w:unhideWhenUsed="1"/>
     <w:lsdException w:name="Table Professional" w:semiHidden="1" w:unhideWhenUsed="1"/>
+    <w:lsdException w:name="Table Subtle 1" w:semiHidden="1" w:unhideWhenUsed="1"/>
     <w:lsdException w:name="Table Subtle 2" w:semiHidden="1" w:unhideWhenUsed="1"/>
     <w:lsdException w:name="Table Web 1" w:semiHidden="1" w:unhideWhenUsed="1"/>
+    <w:lsdException w:name="Table Web 2" w:semiHidden="1" w:unhideWhenUsed="1"/>
+    <w:lsdException w:name="Table Web 3" w:semiHidden="1" w:unhideWhenUsed="1"/>
     <w:lsdException w:name="Balloon Text" w:semiHidden="1" w:unhideWhenUsed="1"/>
     <w:lsdException w:name="Table Grid" w:uiPriority="39"/>
     <w:lsdException w:name="Table Theme" w:semiHidden="1" w:unhideWhenUsed="1"/>
@@ -7215,7 +6439,6 @@
   <w:style w:type="character" w:default="1" w:styleId="Absatz-Standardschriftart">
     <w:name w:val="Default Paragraph Font"/>
     <w:uiPriority w:val="1"/>
-    <w:semiHidden/>
     <w:unhideWhenUsed/>
   </w:style>
   <w:style w:type="table" w:default="1" w:styleId="NormaleTabelle">

</xml_diff>